<commit_message>
Adding few final touches to documentation
</commit_message>
<xml_diff>
--- a/web701 Assessment three.docx
+++ b/web701 Assessment three.docx
@@ -10,6 +10,7 @@
           <w:docPartUnique/>
         </w:docPartObj>
       </w:sdtPr>
+      <w:sdtEndPr/>
       <w:sdtContent>
         <w:p>
           <w:r>
@@ -132,6 +133,7 @@
                                     <w:dataBinding w:prefixMappings="xmlns:ns0='http://purl.org/dc/elements/1.1/' xmlns:ns1='http://schemas.openxmlformats.org/package/2006/metadata/core-properties' " w:xpath="/ns1:coreProperties[1]/ns0:creator[1]" w:storeItemID="{6C3C8BC8-F283-45AE-878A-BAB7291924A1}"/>
                                     <w:text/>
                                   </w:sdtPr>
+                                  <w:sdtEndPr/>
                                   <w:sdtContent>
                                     <w:p>
                                       <w:pPr>
@@ -173,6 +175,7 @@
                                       <w:dataBinding w:prefixMappings="xmlns:ns0='http://schemas.openxmlformats.org/officeDocument/2006/extended-properties' " w:xpath="/ns0:Properties[1]/ns0:Company[1]" w:storeItemID="{6668398D-A668-4E3E-A5EB-62B293D839F1}"/>
                                       <w:text/>
                                     </w:sdtPr>
+                                    <w:sdtEndPr/>
                                     <w:sdtContent>
                                       <w:r>
                                         <w:rPr>
@@ -201,6 +204,7 @@
                                       <w:dataBinding w:prefixMappings="xmlns:ns0='http://schemas.microsoft.com/office/2006/coverPageProps' " w:xpath="/ns0:CoverPageProperties[1]/ns0:CompanyAddress[1]" w:storeItemID="{55AF091B-3C7A-41E3-B477-F2FDAA23CFDA}"/>
                                       <w:text/>
                                     </w:sdtPr>
+                                    <w:sdtEndPr/>
                                     <w:sdtContent>
                                       <w:r>
                                         <w:rPr>
@@ -270,6 +274,7 @@
                                     <w:dataBinding w:prefixMappings="xmlns:ns0='http://purl.org/dc/elements/1.1/' xmlns:ns1='http://schemas.openxmlformats.org/package/2006/metadata/core-properties' " w:xpath="/ns1:coreProperties[1]/ns0:title[1]" w:storeItemID="{6C3C8BC8-F283-45AE-878A-BAB7291924A1}"/>
                                     <w:text/>
                                   </w:sdtPr>
+                                  <w:sdtEndPr/>
                                   <w:sdtContent>
                                     <w:p>
                                       <w:pPr>
@@ -335,6 +340,7 @@
                               <w:dataBinding w:prefixMappings="xmlns:ns0='http://purl.org/dc/elements/1.1/' xmlns:ns1='http://schemas.openxmlformats.org/package/2006/metadata/core-properties' " w:xpath="/ns1:coreProperties[1]/ns0:creator[1]" w:storeItemID="{6C3C8BC8-F283-45AE-878A-BAB7291924A1}"/>
                               <w:text/>
                             </w:sdtPr>
+                            <w:sdtEndPr/>
                             <w:sdtContent>
                               <w:p>
                                 <w:pPr>
@@ -376,6 +382,7 @@
                                 <w:dataBinding w:prefixMappings="xmlns:ns0='http://schemas.openxmlformats.org/officeDocument/2006/extended-properties' " w:xpath="/ns0:Properties[1]/ns0:Company[1]" w:storeItemID="{6668398D-A668-4E3E-A5EB-62B293D839F1}"/>
                                 <w:text/>
                               </w:sdtPr>
+                              <w:sdtEndPr/>
                               <w:sdtContent>
                                 <w:r>
                                   <w:rPr>
@@ -404,6 +411,7 @@
                                 <w:dataBinding w:prefixMappings="xmlns:ns0='http://schemas.microsoft.com/office/2006/coverPageProps' " w:xpath="/ns0:CoverPageProperties[1]/ns0:CompanyAddress[1]" w:storeItemID="{55AF091B-3C7A-41E3-B477-F2FDAA23CFDA}"/>
                                 <w:text/>
                               </w:sdtPr>
+                              <w:sdtEndPr/>
                               <w:sdtContent>
                                 <w:r>
                                   <w:rPr>
@@ -439,6 +447,7 @@
                               <w:dataBinding w:prefixMappings="xmlns:ns0='http://purl.org/dc/elements/1.1/' xmlns:ns1='http://schemas.openxmlformats.org/package/2006/metadata/core-properties' " w:xpath="/ns1:coreProperties[1]/ns0:title[1]" w:storeItemID="{6C3C8BC8-F283-45AE-878A-BAB7291924A1}"/>
                               <w:text/>
                             </w:sdtPr>
+                            <w:sdtEndPr/>
                             <w:sdtContent>
                               <w:p>
                                 <w:pPr>
@@ -534,13 +543,13 @@
           <w:r>
             <w:fldChar w:fldCharType="separate"/>
           </w:r>
-          <w:hyperlink w:anchor="_Toc74583594" w:history="1">
+          <w:hyperlink w:anchor="_Toc75551976" w:history="1">
             <w:r>
               <w:rPr>
                 <w:rStyle w:val="Hyperlink"/>
                 <w:noProof/>
               </w:rPr>
-              <w:t>Part Two Implementation and testing</w:t>
+              <w:t>Repository</w:t>
             </w:r>
             <w:r>
               <w:rPr>
@@ -561,7 +570,7 @@
                 <w:noProof/>
                 <w:webHidden/>
               </w:rPr>
-              <w:instrText xml:space="preserve"> PAGEREF _Toc74583594 \h </w:instrText>
+              <w:instrText xml:space="preserve"> PAGEREF _Toc75551976 \h </w:instrText>
             </w:r>
             <w:r>
               <w:rPr>
@@ -581,7 +590,7 @@
                 <w:noProof/>
                 <w:webHidden/>
               </w:rPr>
-              <w:t>2</w:t>
+              <w:t>1</w:t>
             </w:r>
             <w:r>
               <w:rPr>
@@ -604,12 +613,152 @@
               <w:lang w:eastAsia="en-NZ"/>
             </w:rPr>
           </w:pPr>
-          <w:hyperlink w:anchor="_Toc74583595" w:history="1">
+          <w:hyperlink w:anchor="_Toc75551977" w:history="1">
             <w:r>
               <w:rPr>
                 <w:rStyle w:val="Hyperlink"/>
                 <w:noProof/>
               </w:rPr>
+              <w:t>Other notes</w:t>
+            </w:r>
+            <w:r>
+              <w:rPr>
+                <w:noProof/>
+                <w:webHidden/>
+              </w:rPr>
+              <w:tab/>
+            </w:r>
+            <w:r>
+              <w:rPr>
+                <w:noProof/>
+                <w:webHidden/>
+              </w:rPr>
+              <w:fldChar w:fldCharType="begin"/>
+            </w:r>
+            <w:r>
+              <w:rPr>
+                <w:noProof/>
+                <w:webHidden/>
+              </w:rPr>
+              <w:instrText xml:space="preserve"> PAGEREF _Toc75551977 \h </w:instrText>
+            </w:r>
+            <w:r>
+              <w:rPr>
+                <w:noProof/>
+                <w:webHidden/>
+              </w:rPr>
+            </w:r>
+            <w:r>
+              <w:rPr>
+                <w:noProof/>
+                <w:webHidden/>
+              </w:rPr>
+              <w:fldChar w:fldCharType="separate"/>
+            </w:r>
+            <w:r>
+              <w:rPr>
+                <w:noProof/>
+                <w:webHidden/>
+              </w:rPr>
+              <w:t>1</w:t>
+            </w:r>
+            <w:r>
+              <w:rPr>
+                <w:noProof/>
+                <w:webHidden/>
+              </w:rPr>
+              <w:fldChar w:fldCharType="end"/>
+            </w:r>
+          </w:hyperlink>
+        </w:p>
+        <w:p>
+          <w:pPr>
+            <w:pStyle w:val="TOC1"/>
+            <w:tabs>
+              <w:tab w:val="right" w:leader="dot" w:pos="9016"/>
+            </w:tabs>
+            <w:rPr>
+              <w:rFonts w:eastAsiaTheme="minorEastAsia"/>
+              <w:noProof/>
+              <w:lang w:eastAsia="en-NZ"/>
+            </w:rPr>
+          </w:pPr>
+          <w:hyperlink w:anchor="_Toc75551978" w:history="1">
+            <w:r>
+              <w:rPr>
+                <w:rStyle w:val="Hyperlink"/>
+                <w:noProof/>
+              </w:rPr>
+              <w:t>Part Two Implementation and testing</w:t>
+            </w:r>
+            <w:r>
+              <w:rPr>
+                <w:noProof/>
+                <w:webHidden/>
+              </w:rPr>
+              <w:tab/>
+            </w:r>
+            <w:r>
+              <w:rPr>
+                <w:noProof/>
+                <w:webHidden/>
+              </w:rPr>
+              <w:fldChar w:fldCharType="begin"/>
+            </w:r>
+            <w:r>
+              <w:rPr>
+                <w:noProof/>
+                <w:webHidden/>
+              </w:rPr>
+              <w:instrText xml:space="preserve"> PAGEREF _Toc75551978 \h </w:instrText>
+            </w:r>
+            <w:r>
+              <w:rPr>
+                <w:noProof/>
+                <w:webHidden/>
+              </w:rPr>
+            </w:r>
+            <w:r>
+              <w:rPr>
+                <w:noProof/>
+                <w:webHidden/>
+              </w:rPr>
+              <w:fldChar w:fldCharType="separate"/>
+            </w:r>
+            <w:r>
+              <w:rPr>
+                <w:noProof/>
+                <w:webHidden/>
+              </w:rPr>
+              <w:t>2</w:t>
+            </w:r>
+            <w:r>
+              <w:rPr>
+                <w:noProof/>
+                <w:webHidden/>
+              </w:rPr>
+              <w:fldChar w:fldCharType="end"/>
+            </w:r>
+          </w:hyperlink>
+        </w:p>
+        <w:p>
+          <w:pPr>
+            <w:pStyle w:val="TOC1"/>
+            <w:tabs>
+              <w:tab w:val="right" w:leader="dot" w:pos="9016"/>
+            </w:tabs>
+            <w:rPr>
+              <w:rFonts w:eastAsiaTheme="minorEastAsia"/>
+              <w:noProof/>
+              <w:lang w:eastAsia="en-NZ"/>
+            </w:rPr>
+          </w:pPr>
+          <w:hyperlink w:anchor="_Toc75551979" w:history="1">
+            <w:r>
+              <w:rPr>
+                <w:rStyle w:val="Hyperlink"/>
+                <w:noProof/>
+              </w:rPr>
               <w:t>Exploring and Describing web technology used in the web app.</w:t>
             </w:r>
             <w:r>
@@ -631,7 +780,7 @@
                 <w:noProof/>
                 <w:webHidden/>
               </w:rPr>
-              <w:instrText xml:space="preserve"> PAGEREF _Toc74583595 \h </w:instrText>
+              <w:instrText xml:space="preserve"> PAGEREF _Toc75551979 \h </w:instrText>
             </w:r>
             <w:r>
               <w:rPr>
@@ -651,7 +800,7 @@
                 <w:noProof/>
                 <w:webHidden/>
               </w:rPr>
-              <w:t>3</w:t>
+              <w:t>4</w:t>
             </w:r>
             <w:r>
               <w:rPr>
@@ -669,10 +818,12 @@
               <w:tab w:val="right" w:leader="dot" w:pos="9016"/>
             </w:tabs>
             <w:rPr>
+              <w:rFonts w:eastAsiaTheme="minorEastAsia"/>
               <w:noProof/>
+              <w:lang w:eastAsia="en-NZ"/>
             </w:rPr>
           </w:pPr>
-          <w:hyperlink w:anchor="_Toc74583596" w:history="1">
+          <w:hyperlink w:anchor="_Toc75551980" w:history="1">
             <w:r>
               <w:rPr>
                 <w:rStyle w:val="Hyperlink"/>
@@ -699,7 +850,7 @@
                 <w:noProof/>
                 <w:webHidden/>
               </w:rPr>
-              <w:instrText xml:space="preserve"> PAGEREF _Toc74583596 \h </w:instrText>
+              <w:instrText xml:space="preserve"> PAGEREF _Toc75551980 \h </w:instrText>
             </w:r>
             <w:r>
               <w:rPr>
@@ -719,7 +870,7 @@
                 <w:noProof/>
                 <w:webHidden/>
               </w:rPr>
-              <w:t>3</w:t>
+              <w:t>4</w:t>
             </w:r>
             <w:r>
               <w:rPr>
@@ -737,10 +888,12 @@
               <w:tab w:val="right" w:leader="dot" w:pos="9016"/>
             </w:tabs>
             <w:rPr>
+              <w:rFonts w:eastAsiaTheme="minorEastAsia"/>
               <w:noProof/>
+              <w:lang w:eastAsia="en-NZ"/>
             </w:rPr>
           </w:pPr>
-          <w:hyperlink w:anchor="_Toc74583597" w:history="1">
+          <w:hyperlink w:anchor="_Toc75551981" w:history="1">
             <w:r>
               <w:rPr>
                 <w:rStyle w:val="Hyperlink"/>
@@ -767,7 +920,7 @@
                 <w:noProof/>
                 <w:webHidden/>
               </w:rPr>
-              <w:instrText xml:space="preserve"> PAGEREF _Toc74583597 \h </w:instrText>
+              <w:instrText xml:space="preserve"> PAGEREF _Toc75551981 \h </w:instrText>
             </w:r>
             <w:r>
               <w:rPr>
@@ -787,7 +940,7 @@
                 <w:noProof/>
                 <w:webHidden/>
               </w:rPr>
-              <w:t>3</w:t>
+              <w:t>4</w:t>
             </w:r>
             <w:r>
               <w:rPr>
@@ -805,10 +958,12 @@
               <w:tab w:val="right" w:leader="dot" w:pos="9016"/>
             </w:tabs>
             <w:rPr>
+              <w:rFonts w:eastAsiaTheme="minorEastAsia"/>
               <w:noProof/>
+              <w:lang w:eastAsia="en-NZ"/>
             </w:rPr>
           </w:pPr>
-          <w:hyperlink w:anchor="_Toc74583598" w:history="1">
+          <w:hyperlink w:anchor="_Toc75551982" w:history="1">
             <w:r>
               <w:rPr>
                 <w:rStyle w:val="Hyperlink"/>
@@ -835,7 +990,7 @@
                 <w:noProof/>
                 <w:webHidden/>
               </w:rPr>
-              <w:instrText xml:space="preserve"> PAGEREF _Toc74583598 \h </w:instrText>
+              <w:instrText xml:space="preserve"> PAGEREF _Toc75551982 \h </w:instrText>
             </w:r>
             <w:r>
               <w:rPr>
@@ -855,7 +1010,7 @@
                 <w:noProof/>
                 <w:webHidden/>
               </w:rPr>
-              <w:t>3</w:t>
+              <w:t>4</w:t>
             </w:r>
             <w:r>
               <w:rPr>
@@ -873,16 +1028,18 @@
               <w:tab w:val="right" w:leader="dot" w:pos="9016"/>
             </w:tabs>
             <w:rPr>
+              <w:rFonts w:eastAsiaTheme="minorEastAsia"/>
               <w:noProof/>
+              <w:lang w:eastAsia="en-NZ"/>
             </w:rPr>
           </w:pPr>
-          <w:hyperlink w:anchor="_Toc74583599" w:history="1">
+          <w:hyperlink w:anchor="_Toc75551983" w:history="1">
             <w:r>
               <w:rPr>
                 <w:rStyle w:val="Hyperlink"/>
                 <w:noProof/>
               </w:rPr>
-              <w:t>Describe the future of this technology for web development.</w:t>
+              <w:t>Describe the future of Angular web framework.</w:t>
             </w:r>
             <w:r>
               <w:rPr>
@@ -903,7 +1060,7 @@
                 <w:noProof/>
                 <w:webHidden/>
               </w:rPr>
-              <w:instrText xml:space="preserve"> PAGEREF _Toc74583599 \h </w:instrText>
+              <w:instrText xml:space="preserve"> PAGEREF _Toc75551983 \h </w:instrText>
             </w:r>
             <w:r>
               <w:rPr>
@@ -923,7 +1080,77 @@
                 <w:noProof/>
                 <w:webHidden/>
               </w:rPr>
-              <w:t>4</w:t>
+              <w:t>5</w:t>
+            </w:r>
+            <w:r>
+              <w:rPr>
+                <w:noProof/>
+                <w:webHidden/>
+              </w:rPr>
+              <w:fldChar w:fldCharType="end"/>
+            </w:r>
+          </w:hyperlink>
+        </w:p>
+        <w:p>
+          <w:pPr>
+            <w:pStyle w:val="TOC1"/>
+            <w:tabs>
+              <w:tab w:val="right" w:leader="dot" w:pos="9016"/>
+            </w:tabs>
+            <w:rPr>
+              <w:rFonts w:eastAsiaTheme="minorEastAsia"/>
+              <w:noProof/>
+              <w:lang w:eastAsia="en-NZ"/>
+            </w:rPr>
+          </w:pPr>
+          <w:hyperlink w:anchor="_Toc75551984" w:history="1">
+            <w:r>
+              <w:rPr>
+                <w:rStyle w:val="Hyperlink"/>
+                <w:noProof/>
+              </w:rPr>
+              <w:t>References</w:t>
+            </w:r>
+            <w:r>
+              <w:rPr>
+                <w:noProof/>
+                <w:webHidden/>
+              </w:rPr>
+              <w:tab/>
+            </w:r>
+            <w:r>
+              <w:rPr>
+                <w:noProof/>
+                <w:webHidden/>
+              </w:rPr>
+              <w:fldChar w:fldCharType="begin"/>
+            </w:r>
+            <w:r>
+              <w:rPr>
+                <w:noProof/>
+                <w:webHidden/>
+              </w:rPr>
+              <w:instrText xml:space="preserve"> PAGEREF _Toc75551984 \h </w:instrText>
+            </w:r>
+            <w:r>
+              <w:rPr>
+                <w:noProof/>
+                <w:webHidden/>
+              </w:rPr>
+            </w:r>
+            <w:r>
+              <w:rPr>
+                <w:noProof/>
+                <w:webHidden/>
+              </w:rPr>
+              <w:fldChar w:fldCharType="separate"/>
+            </w:r>
+            <w:r>
+              <w:rPr>
+                <w:noProof/>
+                <w:webHidden/>
+              </w:rPr>
+              <w:t>6</w:t>
             </w:r>
             <w:r>
               <w:rPr>
@@ -953,30 +1180,1827 @@
     </w:p>
     <w:p>
       <w:pPr>
-        <w:rPr>
-          <w:rFonts w:asciiTheme="majorHAnsi" w:eastAsiaTheme="majorEastAsia" w:hAnsiTheme="majorHAnsi" w:cstheme="majorBidi"/>
-          <w:color w:val="2F5496" w:themeColor="accent1" w:themeShade="BF"/>
-          <w:sz w:val="32"/>
-          <w:szCs w:val="32"/>
-        </w:rPr>
+        <w:pStyle w:val="Heading1"/>
       </w:pPr>
-      <w:r>
-        <w:br w:type="page"/>
-      </w:r>
+      <w:bookmarkStart w:id="0" w:name="_Toc75551976"/>
+      <w:r>
+        <w:t>Repository</w:t>
+      </w:r>
+      <w:bookmarkEnd w:id="0"/>
+    </w:p>
+    <w:p/>
+    <w:p>
+      <w:hyperlink r:id="rId7" w:history="1">
+        <w:r>
+          <w:rPr>
+            <w:rStyle w:val="Hyperlink"/>
+          </w:rPr>
+          <w:t>https://github.com/Josh-Munro/FinalAssessment</w:t>
+        </w:r>
+      </w:hyperlink>
+    </w:p>
+    <w:p/>
+    <w:p>
+      <w:pPr>
+        <w:pStyle w:val="Heading1"/>
+      </w:pPr>
+      <w:bookmarkStart w:id="1" w:name="_Toc75551977"/>
+      <w:r>
+        <w:t>Other notes</w:t>
+      </w:r>
+      <w:bookmarkEnd w:id="1"/>
     </w:p>
     <w:p>
       <w:pPr>
         <w:pStyle w:val="Heading1"/>
       </w:pPr>
-      <w:bookmarkStart w:id="0" w:name="_Toc74583594"/>
-      <w:r>
-        <w:lastRenderedPageBreak/>
+    </w:p>
+    <w:p>
+      <w:r>
+        <w:t>I have used Mongo Compass for my database. However, the schema and collections should automatically be created inside local host when the server is run</w:t>
+      </w:r>
+      <w:r>
+        <w:t xml:space="preserve">. </w:t>
+      </w:r>
+      <w:r>
+        <w:br w:type="page"/>
+      </w:r>
+    </w:p>
+    <w:p/>
+    <w:p>
+      <w:pPr>
+        <w:pStyle w:val="Heading1"/>
+      </w:pPr>
+      <w:bookmarkStart w:id="2" w:name="_Toc75551978"/>
+      <w:r>
         <w:t>Part Two Implementation and testing</w:t>
       </w:r>
-      <w:bookmarkEnd w:id="0"/>
+      <w:bookmarkEnd w:id="2"/>
     </w:p>
     <w:p/>
     <w:p/>
+    <w:tbl>
+      <w:tblPr>
+        <w:tblStyle w:val="PlainTable3"/>
+        <w:tblW w:w="0" w:type="auto"/>
+        <w:tblLook w:val="04A0" w:firstRow="1" w:lastRow="0" w:firstColumn="1" w:lastColumn="0" w:noHBand="0" w:noVBand="1"/>
+      </w:tblPr>
+      <w:tblGrid>
+        <w:gridCol w:w="1369"/>
+        <w:gridCol w:w="1848"/>
+        <w:gridCol w:w="1088"/>
+        <w:gridCol w:w="748"/>
+        <w:gridCol w:w="2137"/>
+        <w:gridCol w:w="1088"/>
+        <w:gridCol w:w="748"/>
+      </w:tblGrid>
+      <w:tr>
+        <w:trPr>
+          <w:cnfStyle w:val="100000000000" w:firstRow="1" w:lastRow="0" w:firstColumn="0" w:lastColumn="0" w:oddVBand="0" w:evenVBand="0" w:oddHBand="0" w:evenHBand="0" w:firstRowFirstColumn="0" w:firstRowLastColumn="0" w:lastRowFirstColumn="0" w:lastRowLastColumn="0"/>
+        </w:trPr>
+        <w:tc>
+          <w:tcPr>
+            <w:cnfStyle w:val="001000000100" w:firstRow="0" w:lastRow="0" w:firstColumn="1" w:lastColumn="0" w:oddVBand="0" w:evenVBand="0" w:oddHBand="0" w:evenHBand="0" w:firstRowFirstColumn="1" w:firstRowLastColumn="0" w:lastRowFirstColumn="0" w:lastRowLastColumn="0"/>
+            <w:tcW w:w="1369" w:type="dxa"/>
+          </w:tcPr>
+          <w:p>
+            <w:r>
+              <w:t>Functionality</w:t>
+            </w:r>
+          </w:p>
+        </w:tc>
+        <w:tc>
+          <w:tcPr>
+            <w:tcW w:w="1848" w:type="dxa"/>
+          </w:tcPr>
+          <w:p>
+            <w:pPr>
+              <w:cnfStyle w:val="100000000000" w:firstRow="1" w:lastRow="0" w:firstColumn="0" w:lastColumn="0" w:oddVBand="0" w:evenVBand="0" w:oddHBand="0" w:evenHBand="0" w:firstRowFirstColumn="0" w:firstRowLastColumn="0" w:lastRowFirstColumn="0" w:lastRowLastColumn="0"/>
+            </w:pPr>
+            <w:r>
+              <w:t xml:space="preserve">Should Pass </w:t>
+            </w:r>
+            <w:r>
+              <w:t>Values</w:t>
+            </w:r>
+          </w:p>
+        </w:tc>
+        <w:tc>
+          <w:tcPr>
+            <w:tcW w:w="1088" w:type="dxa"/>
+          </w:tcPr>
+          <w:p>
+            <w:pPr>
+              <w:cnfStyle w:val="100000000000" w:firstRow="1" w:lastRow="0" w:firstColumn="0" w:lastColumn="0" w:oddVBand="0" w:evenVBand="0" w:oddHBand="0" w:evenHBand="0" w:firstRowFirstColumn="0" w:firstRowLastColumn="0" w:lastRowFirstColumn="0" w:lastRowLastColumn="0"/>
+            </w:pPr>
+            <w:r>
+              <w:t>Expected Result</w:t>
+            </w:r>
+          </w:p>
+        </w:tc>
+        <w:tc>
+          <w:tcPr>
+            <w:tcW w:w="748" w:type="dxa"/>
+          </w:tcPr>
+          <w:p>
+            <w:pPr>
+              <w:cnfStyle w:val="100000000000" w:firstRow="1" w:lastRow="0" w:firstColumn="0" w:lastColumn="0" w:oddVBand="0" w:evenVBand="0" w:oddHBand="0" w:evenHBand="0" w:firstRowFirstColumn="0" w:firstRowLastColumn="0" w:lastRowFirstColumn="0" w:lastRowLastColumn="0"/>
+            </w:pPr>
+            <w:r>
+              <w:t>Result</w:t>
+            </w:r>
+          </w:p>
+        </w:tc>
+        <w:tc>
+          <w:tcPr>
+            <w:tcW w:w="2137" w:type="dxa"/>
+          </w:tcPr>
+          <w:p>
+            <w:pPr>
+              <w:cnfStyle w:val="100000000000" w:firstRow="1" w:lastRow="0" w:firstColumn="0" w:lastColumn="0" w:oddVBand="0" w:evenVBand="0" w:oddHBand="0" w:evenHBand="0" w:firstRowFirstColumn="0" w:firstRowLastColumn="0" w:lastRowFirstColumn="0" w:lastRowLastColumn="0"/>
+            </w:pPr>
+            <w:r>
+              <w:t>Should Fail Value</w:t>
+            </w:r>
+          </w:p>
+        </w:tc>
+        <w:tc>
+          <w:tcPr>
+            <w:tcW w:w="1088" w:type="dxa"/>
+          </w:tcPr>
+          <w:p>
+            <w:pPr>
+              <w:cnfStyle w:val="100000000000" w:firstRow="1" w:lastRow="0" w:firstColumn="0" w:lastColumn="0" w:oddVBand="0" w:evenVBand="0" w:oddHBand="0" w:evenHBand="0" w:firstRowFirstColumn="0" w:firstRowLastColumn="0" w:lastRowFirstColumn="0" w:lastRowLastColumn="0"/>
+            </w:pPr>
+            <w:r>
+              <w:t>Expected Result</w:t>
+            </w:r>
+          </w:p>
+        </w:tc>
+        <w:tc>
+          <w:tcPr>
+            <w:tcW w:w="748" w:type="dxa"/>
+          </w:tcPr>
+          <w:p>
+            <w:pPr>
+              <w:cnfStyle w:val="100000000000" w:firstRow="1" w:lastRow="0" w:firstColumn="0" w:lastColumn="0" w:oddVBand="0" w:evenVBand="0" w:oddHBand="0" w:evenHBand="0" w:firstRowFirstColumn="0" w:firstRowLastColumn="0" w:lastRowFirstColumn="0" w:lastRowLastColumn="0"/>
+            </w:pPr>
+            <w:r>
+              <w:t>Result</w:t>
+            </w:r>
+          </w:p>
+        </w:tc>
+      </w:tr>
+      <w:tr>
+        <w:trPr>
+          <w:cnfStyle w:val="000000100000" w:firstRow="0" w:lastRow="0" w:firstColumn="0" w:lastColumn="0" w:oddVBand="0" w:evenVBand="0" w:oddHBand="1" w:evenHBand="0" w:firstRowFirstColumn="0" w:firstRowLastColumn="0" w:lastRowFirstColumn="0" w:lastRowLastColumn="0"/>
+        </w:trPr>
+        <w:tc>
+          <w:tcPr>
+            <w:cnfStyle w:val="001000000000" w:firstRow="0" w:lastRow="0" w:firstColumn="1" w:lastColumn="0" w:oddVBand="0" w:evenVBand="0" w:oddHBand="0" w:evenHBand="0" w:firstRowFirstColumn="0" w:firstRowLastColumn="0" w:lastRowFirstColumn="0" w:lastRowLastColumn="0"/>
+            <w:tcW w:w="1369" w:type="dxa"/>
+          </w:tcPr>
+          <w:p>
+            <w:r>
+              <w:t>Register</w:t>
+            </w:r>
+          </w:p>
+        </w:tc>
+        <w:tc>
+          <w:tcPr>
+            <w:tcW w:w="1848" w:type="dxa"/>
+          </w:tcPr>
+          <w:p>
+            <w:pPr>
+              <w:cnfStyle w:val="000000100000" w:firstRow="0" w:lastRow="0" w:firstColumn="0" w:lastColumn="0" w:oddVBand="0" w:evenVBand="0" w:oddHBand="1" w:evenHBand="0" w:firstRowFirstColumn="0" w:firstRowLastColumn="0" w:lastRowFirstColumn="0" w:lastRowLastColumn="0"/>
+            </w:pPr>
+            <w:hyperlink r:id="rId8" w:history="1">
+              <w:r>
+                <w:rPr>
+                  <w:rStyle w:val="Hyperlink"/>
+                </w:rPr>
+                <w:t>Josh-munro@live.nmit.ac.nz</w:t>
+              </w:r>
+            </w:hyperlink>
+          </w:p>
+        </w:tc>
+        <w:tc>
+          <w:tcPr>
+            <w:tcW w:w="1088" w:type="dxa"/>
+          </w:tcPr>
+          <w:p>
+            <w:pPr>
+              <w:cnfStyle w:val="000000100000" w:firstRow="0" w:lastRow="0" w:firstColumn="0" w:lastColumn="0" w:oddVBand="0" w:evenVBand="0" w:oddHBand="1" w:evenHBand="0" w:firstRowFirstColumn="0" w:firstRowLastColumn="0" w:lastRowFirstColumn="0" w:lastRowLastColumn="0"/>
+            </w:pPr>
+            <w:r>
+              <w:t>Valid email</w:t>
+            </w:r>
+          </w:p>
+        </w:tc>
+        <w:tc>
+          <w:tcPr>
+            <w:tcW w:w="748" w:type="dxa"/>
+            <w:shd w:val="clear" w:color="auto" w:fill="70AD47" w:themeFill="accent6"/>
+          </w:tcPr>
+          <w:p>
+            <w:pPr>
+              <w:cnfStyle w:val="000000100000" w:firstRow="0" w:lastRow="0" w:firstColumn="0" w:lastColumn="0" w:oddVBand="0" w:evenVBand="0" w:oddHBand="1" w:evenHBand="0" w:firstRowFirstColumn="0" w:firstRowLastColumn="0" w:lastRowFirstColumn="0" w:lastRowLastColumn="0"/>
+            </w:pPr>
+            <w:r>
+              <w:t>Pass</w:t>
+            </w:r>
+          </w:p>
+        </w:tc>
+        <w:tc>
+          <w:tcPr>
+            <w:tcW w:w="2137" w:type="dxa"/>
+          </w:tcPr>
+          <w:p>
+            <w:pPr>
+              <w:cnfStyle w:val="000000100000" w:firstRow="0" w:lastRow="0" w:firstColumn="0" w:lastColumn="0" w:oddVBand="0" w:evenVBand="0" w:oddHBand="1" w:evenHBand="0" w:firstRowFirstColumn="0" w:firstRowLastColumn="0" w:lastRowFirstColumn="0" w:lastRowLastColumn="0"/>
+            </w:pPr>
+            <w:r>
+              <w:t>bfwufbufw</w:t>
+            </w:r>
+          </w:p>
+        </w:tc>
+        <w:tc>
+          <w:tcPr>
+            <w:tcW w:w="1088" w:type="dxa"/>
+          </w:tcPr>
+          <w:p>
+            <w:pPr>
+              <w:cnfStyle w:val="000000100000" w:firstRow="0" w:lastRow="0" w:firstColumn="0" w:lastColumn="0" w:oddVBand="0" w:evenVBand="0" w:oddHBand="1" w:evenHBand="0" w:firstRowFirstColumn="0" w:firstRowLastColumn="0" w:lastRowFirstColumn="0" w:lastRowLastColumn="0"/>
+            </w:pPr>
+            <w:r>
+              <w:t>Invalid email</w:t>
+            </w:r>
+          </w:p>
+        </w:tc>
+        <w:tc>
+          <w:tcPr>
+            <w:tcW w:w="748" w:type="dxa"/>
+            <w:shd w:val="clear" w:color="auto" w:fill="FF0000"/>
+          </w:tcPr>
+          <w:p>
+            <w:pPr>
+              <w:cnfStyle w:val="000000100000" w:firstRow="0" w:lastRow="0" w:firstColumn="0" w:lastColumn="0" w:oddVBand="0" w:evenVBand="0" w:oddHBand="1" w:evenHBand="0" w:firstRowFirstColumn="0" w:firstRowLastColumn="0" w:lastRowFirstColumn="0" w:lastRowLastColumn="0"/>
+              <w:rPr>
+                <w:color w:val="FF0000"/>
+              </w:rPr>
+            </w:pPr>
+            <w:r>
+              <w:t>Fail</w:t>
+            </w:r>
+          </w:p>
+        </w:tc>
+      </w:tr>
+      <w:tr>
+        <w:tc>
+          <w:tcPr>
+            <w:cnfStyle w:val="001000000000" w:firstRow="0" w:lastRow="0" w:firstColumn="1" w:lastColumn="0" w:oddVBand="0" w:evenVBand="0" w:oddHBand="0" w:evenHBand="0" w:firstRowFirstColumn="0" w:firstRowLastColumn="0" w:lastRowFirstColumn="0" w:lastRowLastColumn="0"/>
+            <w:tcW w:w="1369" w:type="dxa"/>
+          </w:tcPr>
+          <w:p>
+            <w:r>
+              <w:t>Register</w:t>
+            </w:r>
+          </w:p>
+        </w:tc>
+        <w:tc>
+          <w:tcPr>
+            <w:tcW w:w="1848" w:type="dxa"/>
+          </w:tcPr>
+          <w:p>
+            <w:pPr>
+              <w:cnfStyle w:val="000000000000" w:firstRow="0" w:lastRow="0" w:firstColumn="0" w:lastColumn="0" w:oddVBand="0" w:evenVBand="0" w:oddHBand="0" w:evenHBand="0" w:firstRowFirstColumn="0" w:firstRowLastColumn="0" w:lastRowFirstColumn="0" w:lastRowLastColumn="0"/>
+            </w:pPr>
+            <w:r>
+              <w:t>12345</w:t>
+            </w:r>
+          </w:p>
+        </w:tc>
+        <w:tc>
+          <w:tcPr>
+            <w:tcW w:w="1088" w:type="dxa"/>
+          </w:tcPr>
+          <w:p>
+            <w:pPr>
+              <w:cnfStyle w:val="000000000000" w:firstRow="0" w:lastRow="0" w:firstColumn="0" w:lastColumn="0" w:oddVBand="0" w:evenVBand="0" w:oddHBand="0" w:evenHBand="0" w:firstRowFirstColumn="0" w:firstRowLastColumn="0" w:lastRowFirstColumn="0" w:lastRowLastColumn="0"/>
+            </w:pPr>
+            <w:r>
+              <w:t>Pass</w:t>
+            </w:r>
+          </w:p>
+        </w:tc>
+        <w:tc>
+          <w:tcPr>
+            <w:tcW w:w="748" w:type="dxa"/>
+            <w:shd w:val="clear" w:color="auto" w:fill="70AD47" w:themeFill="accent6"/>
+          </w:tcPr>
+          <w:p>
+            <w:pPr>
+              <w:cnfStyle w:val="000000000000" w:firstRow="0" w:lastRow="0" w:firstColumn="0" w:lastColumn="0" w:oddVBand="0" w:evenVBand="0" w:oddHBand="0" w:evenHBand="0" w:firstRowFirstColumn="0" w:firstRowLastColumn="0" w:lastRowFirstColumn="0" w:lastRowLastColumn="0"/>
+            </w:pPr>
+            <w:r>
+              <w:t>Pass</w:t>
+            </w:r>
+          </w:p>
+        </w:tc>
+        <w:tc>
+          <w:tcPr>
+            <w:tcW w:w="2137" w:type="dxa"/>
+          </w:tcPr>
+          <w:p>
+            <w:pPr>
+              <w:cnfStyle w:val="000000000000" w:firstRow="0" w:lastRow="0" w:firstColumn="0" w:lastColumn="0" w:oddVBand="0" w:evenVBand="0" w:oddHBand="0" w:evenHBand="0" w:firstRowFirstColumn="0" w:firstRowLastColumn="0" w:lastRowFirstColumn="0" w:lastRowLastColumn="0"/>
+            </w:pPr>
+            <w:r>
+              <w:t>Null</w:t>
+            </w:r>
+          </w:p>
+        </w:tc>
+        <w:tc>
+          <w:tcPr>
+            <w:tcW w:w="1088" w:type="dxa"/>
+          </w:tcPr>
+          <w:p>
+            <w:pPr>
+              <w:cnfStyle w:val="000000000000" w:firstRow="0" w:lastRow="0" w:firstColumn="0" w:lastColumn="0" w:oddVBand="0" w:evenVBand="0" w:oddHBand="0" w:evenHBand="0" w:firstRowFirstColumn="0" w:firstRowLastColumn="0" w:lastRowFirstColumn="0" w:lastRowLastColumn="0"/>
+            </w:pPr>
+            <w:r>
+              <w:t>null</w:t>
+            </w:r>
+          </w:p>
+        </w:tc>
+        <w:tc>
+          <w:tcPr>
+            <w:tcW w:w="748" w:type="dxa"/>
+          </w:tcPr>
+          <w:p>
+            <w:pPr>
+              <w:cnfStyle w:val="000000000000" w:firstRow="0" w:lastRow="0" w:firstColumn="0" w:lastColumn="0" w:oddVBand="0" w:evenVBand="0" w:oddHBand="0" w:evenHBand="0" w:firstRowFirstColumn="0" w:firstRowLastColumn="0" w:lastRowFirstColumn="0" w:lastRowLastColumn="0"/>
+            </w:pPr>
+            <w:r>
+              <w:t>null</w:t>
+            </w:r>
+          </w:p>
+        </w:tc>
+      </w:tr>
+      <w:tr>
+        <w:trPr>
+          <w:cnfStyle w:val="000000100000" w:firstRow="0" w:lastRow="0" w:firstColumn="0" w:lastColumn="0" w:oddVBand="0" w:evenVBand="0" w:oddHBand="1" w:evenHBand="0" w:firstRowFirstColumn="0" w:firstRowLastColumn="0" w:lastRowFirstColumn="0" w:lastRowLastColumn="0"/>
+        </w:trPr>
+        <w:tc>
+          <w:tcPr>
+            <w:cnfStyle w:val="001000000000" w:firstRow="0" w:lastRow="0" w:firstColumn="1" w:lastColumn="0" w:oddVBand="0" w:evenVBand="0" w:oddHBand="0" w:evenHBand="0" w:firstRowFirstColumn="0" w:firstRowLastColumn="0" w:lastRowFirstColumn="0" w:lastRowLastColumn="0"/>
+            <w:tcW w:w="1369" w:type="dxa"/>
+          </w:tcPr>
+          <w:p>
+            <w:r>
+              <w:t>Login</w:t>
+            </w:r>
+          </w:p>
+        </w:tc>
+        <w:tc>
+          <w:tcPr>
+            <w:tcW w:w="1848" w:type="dxa"/>
+          </w:tcPr>
+          <w:p>
+            <w:pPr>
+              <w:cnfStyle w:val="000000100000" w:firstRow="0" w:lastRow="0" w:firstColumn="0" w:lastColumn="0" w:oddVBand="0" w:evenVBand="0" w:oddHBand="1" w:evenHBand="0" w:firstRowFirstColumn="0" w:firstRowLastColumn="0" w:lastRowFirstColumn="0" w:lastRowLastColumn="0"/>
+            </w:pPr>
+            <w:hyperlink r:id="rId9" w:history="1">
+              <w:r>
+                <w:rPr>
+                  <w:rStyle w:val="Hyperlink"/>
+                </w:rPr>
+                <w:t>Josh-munro@live.nmit.ac.nz</w:t>
+              </w:r>
+            </w:hyperlink>
+          </w:p>
+        </w:tc>
+        <w:tc>
+          <w:tcPr>
+            <w:tcW w:w="1088" w:type="dxa"/>
+          </w:tcPr>
+          <w:p>
+            <w:pPr>
+              <w:cnfStyle w:val="000000100000" w:firstRow="0" w:lastRow="0" w:firstColumn="0" w:lastColumn="0" w:oddVBand="0" w:evenVBand="0" w:oddHBand="1" w:evenHBand="0" w:firstRowFirstColumn="0" w:firstRowLastColumn="0" w:lastRowFirstColumn="0" w:lastRowLastColumn="0"/>
+            </w:pPr>
+            <w:r>
+              <w:t>Valid email</w:t>
+            </w:r>
+          </w:p>
+        </w:tc>
+        <w:tc>
+          <w:tcPr>
+            <w:tcW w:w="748" w:type="dxa"/>
+            <w:shd w:val="clear" w:color="auto" w:fill="70AD47" w:themeFill="accent6"/>
+          </w:tcPr>
+          <w:p>
+            <w:pPr>
+              <w:cnfStyle w:val="000000100000" w:firstRow="0" w:lastRow="0" w:firstColumn="0" w:lastColumn="0" w:oddVBand="0" w:evenVBand="0" w:oddHBand="1" w:evenHBand="0" w:firstRowFirstColumn="0" w:firstRowLastColumn="0" w:lastRowFirstColumn="0" w:lastRowLastColumn="0"/>
+            </w:pPr>
+            <w:r>
+              <w:t>Pass</w:t>
+            </w:r>
+          </w:p>
+        </w:tc>
+        <w:tc>
+          <w:tcPr>
+            <w:tcW w:w="2137" w:type="dxa"/>
+          </w:tcPr>
+          <w:p>
+            <w:pPr>
+              <w:cnfStyle w:val="000000100000" w:firstRow="0" w:lastRow="0" w:firstColumn="0" w:lastColumn="0" w:oddVBand="0" w:evenVBand="0" w:oddHBand="1" w:evenHBand="0" w:firstRowFirstColumn="0" w:firstRowLastColumn="0" w:lastRowFirstColumn="0" w:lastRowLastColumn="0"/>
+            </w:pPr>
+            <w:hyperlink r:id="rId10" w:history="1">
+              <w:r>
+                <w:rPr>
+                  <w:rStyle w:val="Hyperlink"/>
+                </w:rPr>
+                <w:t>Not-joshmunro@live.nmit.ac.nz</w:t>
+              </w:r>
+            </w:hyperlink>
+          </w:p>
+        </w:tc>
+        <w:tc>
+          <w:tcPr>
+            <w:tcW w:w="1088" w:type="dxa"/>
+          </w:tcPr>
+          <w:p>
+            <w:pPr>
+              <w:cnfStyle w:val="000000100000" w:firstRow="0" w:lastRow="0" w:firstColumn="0" w:lastColumn="0" w:oddVBand="0" w:evenVBand="0" w:oddHBand="1" w:evenHBand="0" w:firstRowFirstColumn="0" w:firstRowLastColumn="0" w:lastRowFirstColumn="0" w:lastRowLastColumn="0"/>
+            </w:pPr>
+            <w:r>
+              <w:t>Invlaid email</w:t>
+            </w:r>
+          </w:p>
+        </w:tc>
+        <w:tc>
+          <w:tcPr>
+            <w:tcW w:w="748" w:type="dxa"/>
+            <w:shd w:val="clear" w:color="auto" w:fill="70AD47" w:themeFill="accent6"/>
+          </w:tcPr>
+          <w:p>
+            <w:pPr>
+              <w:cnfStyle w:val="000000100000" w:firstRow="0" w:lastRow="0" w:firstColumn="0" w:lastColumn="0" w:oddVBand="0" w:evenVBand="0" w:oddHBand="1" w:evenHBand="0" w:firstRowFirstColumn="0" w:firstRowLastColumn="0" w:lastRowFirstColumn="0" w:lastRowLastColumn="0"/>
+            </w:pPr>
+            <w:r>
+              <w:t>Pass</w:t>
+            </w:r>
+          </w:p>
+        </w:tc>
+      </w:tr>
+      <w:tr>
+        <w:tc>
+          <w:tcPr>
+            <w:cnfStyle w:val="001000000000" w:firstRow="0" w:lastRow="0" w:firstColumn="1" w:lastColumn="0" w:oddVBand="0" w:evenVBand="0" w:oddHBand="0" w:evenHBand="0" w:firstRowFirstColumn="0" w:firstRowLastColumn="0" w:lastRowFirstColumn="0" w:lastRowLastColumn="0"/>
+            <w:tcW w:w="1369" w:type="dxa"/>
+          </w:tcPr>
+          <w:p>
+            <w:r>
+              <w:t>Login</w:t>
+            </w:r>
+          </w:p>
+        </w:tc>
+        <w:tc>
+          <w:tcPr>
+            <w:tcW w:w="1848" w:type="dxa"/>
+          </w:tcPr>
+          <w:p>
+            <w:pPr>
+              <w:cnfStyle w:val="000000000000" w:firstRow="0" w:lastRow="0" w:firstColumn="0" w:lastColumn="0" w:oddVBand="0" w:evenVBand="0" w:oddHBand="0" w:evenHBand="0" w:firstRowFirstColumn="0" w:firstRowLastColumn="0" w:lastRowFirstColumn="0" w:lastRowLastColumn="0"/>
+            </w:pPr>
+            <w:r>
+              <w:t>12345</w:t>
+            </w:r>
+          </w:p>
+        </w:tc>
+        <w:tc>
+          <w:tcPr>
+            <w:tcW w:w="1088" w:type="dxa"/>
+          </w:tcPr>
+          <w:p>
+            <w:pPr>
+              <w:cnfStyle w:val="000000000000" w:firstRow="0" w:lastRow="0" w:firstColumn="0" w:lastColumn="0" w:oddVBand="0" w:evenVBand="0" w:oddHBand="0" w:evenHBand="0" w:firstRowFirstColumn="0" w:firstRowLastColumn="0" w:lastRowFirstColumn="0" w:lastRowLastColumn="0"/>
+            </w:pPr>
+            <w:r>
+              <w:t>Correct Password</w:t>
+            </w:r>
+          </w:p>
+        </w:tc>
+        <w:tc>
+          <w:tcPr>
+            <w:tcW w:w="748" w:type="dxa"/>
+            <w:shd w:val="clear" w:color="auto" w:fill="70AD47" w:themeFill="accent6"/>
+          </w:tcPr>
+          <w:p>
+            <w:pPr>
+              <w:cnfStyle w:val="000000000000" w:firstRow="0" w:lastRow="0" w:firstColumn="0" w:lastColumn="0" w:oddVBand="0" w:evenVBand="0" w:oddHBand="0" w:evenHBand="0" w:firstRowFirstColumn="0" w:firstRowLastColumn="0" w:lastRowFirstColumn="0" w:lastRowLastColumn="0"/>
+            </w:pPr>
+            <w:r>
+              <w:t>Pass</w:t>
+            </w:r>
+          </w:p>
+        </w:tc>
+        <w:tc>
+          <w:tcPr>
+            <w:tcW w:w="2137" w:type="dxa"/>
+          </w:tcPr>
+          <w:p>
+            <w:pPr>
+              <w:cnfStyle w:val="000000000000" w:firstRow="0" w:lastRow="0" w:firstColumn="0" w:lastColumn="0" w:oddVBand="0" w:evenVBand="0" w:oddHBand="0" w:evenHBand="0" w:firstRowFirstColumn="0" w:firstRowLastColumn="0" w:lastRowFirstColumn="0" w:lastRowLastColumn="0"/>
+            </w:pPr>
+            <w:r>
+              <w:t>Edbuefbuf</w:t>
+            </w:r>
+          </w:p>
+        </w:tc>
+        <w:tc>
+          <w:tcPr>
+            <w:tcW w:w="1088" w:type="dxa"/>
+          </w:tcPr>
+          <w:p>
+            <w:pPr>
+              <w:cnfStyle w:val="000000000000" w:firstRow="0" w:lastRow="0" w:firstColumn="0" w:lastColumn="0" w:oddVBand="0" w:evenVBand="0" w:oddHBand="0" w:evenHBand="0" w:firstRowFirstColumn="0" w:firstRowLastColumn="0" w:lastRowFirstColumn="0" w:lastRowLastColumn="0"/>
+            </w:pPr>
+            <w:r>
+              <w:t>Inv</w:t>
+            </w:r>
+            <w:r>
+              <w:t>al</w:t>
+            </w:r>
+            <w:r>
+              <w:t>id password</w:t>
+            </w:r>
+          </w:p>
+        </w:tc>
+        <w:tc>
+          <w:tcPr>
+            <w:tcW w:w="748" w:type="dxa"/>
+            <w:shd w:val="clear" w:color="auto" w:fill="70AD47" w:themeFill="accent6"/>
+          </w:tcPr>
+          <w:p>
+            <w:pPr>
+              <w:cnfStyle w:val="000000000000" w:firstRow="0" w:lastRow="0" w:firstColumn="0" w:lastColumn="0" w:oddVBand="0" w:evenVBand="0" w:oddHBand="0" w:evenHBand="0" w:firstRowFirstColumn="0" w:firstRowLastColumn="0" w:lastRowFirstColumn="0" w:lastRowLastColumn="0"/>
+            </w:pPr>
+            <w:r>
+              <w:t>Pass</w:t>
+            </w:r>
+          </w:p>
+        </w:tc>
+      </w:tr>
+      <w:tr>
+        <w:trPr>
+          <w:cnfStyle w:val="000000100000" w:firstRow="0" w:lastRow="0" w:firstColumn="0" w:lastColumn="0" w:oddVBand="0" w:evenVBand="0" w:oddHBand="1" w:evenHBand="0" w:firstRowFirstColumn="0" w:firstRowLastColumn="0" w:lastRowFirstColumn="0" w:lastRowLastColumn="0"/>
+        </w:trPr>
+        <w:tc>
+          <w:tcPr>
+            <w:cnfStyle w:val="001000000000" w:firstRow="0" w:lastRow="0" w:firstColumn="1" w:lastColumn="0" w:oddVBand="0" w:evenVBand="0" w:oddHBand="0" w:evenHBand="0" w:firstRowFirstColumn="0" w:firstRowLastColumn="0" w:lastRowFirstColumn="0" w:lastRowLastColumn="0"/>
+            <w:tcW w:w="1369" w:type="dxa"/>
+          </w:tcPr>
+          <w:p>
+            <w:r>
+              <w:t>Admin dashboard</w:t>
+            </w:r>
+          </w:p>
+        </w:tc>
+        <w:tc>
+          <w:tcPr>
+            <w:tcW w:w="1848" w:type="dxa"/>
+          </w:tcPr>
+          <w:p>
+            <w:pPr>
+              <w:cnfStyle w:val="000000100000" w:firstRow="0" w:lastRow="0" w:firstColumn="0" w:lastColumn="0" w:oddVBand="0" w:evenVBand="0" w:oddHBand="1" w:evenHBand="0" w:firstRowFirstColumn="0" w:firstRowLastColumn="0" w:lastRowFirstColumn="0" w:lastRowLastColumn="0"/>
+            </w:pPr>
+            <w:r>
+              <w:t>Email: Admin</w:t>
+            </w:r>
+          </w:p>
+          <w:p>
+            <w:pPr>
+              <w:cnfStyle w:val="000000100000" w:firstRow="0" w:lastRow="0" w:firstColumn="0" w:lastColumn="0" w:oddVBand="0" w:evenVBand="0" w:oddHBand="1" w:evenHBand="0" w:firstRowFirstColumn="0" w:firstRowLastColumn="0" w:lastRowFirstColumn="0" w:lastRowLastColumn="0"/>
+            </w:pPr>
+            <w:r>
+              <w:t>Password: Admin</w:t>
+            </w:r>
+          </w:p>
+          <w:p>
+            <w:pPr>
+              <w:cnfStyle w:val="000000100000" w:firstRow="0" w:lastRow="0" w:firstColumn="0" w:lastColumn="0" w:oddVBand="0" w:evenVBand="0" w:oddHBand="1" w:evenHBand="0" w:firstRowFirstColumn="0" w:firstRowLastColumn="0" w:lastRowFirstColumn="0" w:lastRowLastColumn="0"/>
+            </w:pPr>
+            <w:r>
+              <w:t>Login</w:t>
+            </w:r>
+          </w:p>
+        </w:tc>
+        <w:tc>
+          <w:tcPr>
+            <w:tcW w:w="1088" w:type="dxa"/>
+          </w:tcPr>
+          <w:p>
+            <w:pPr>
+              <w:cnfStyle w:val="000000100000" w:firstRow="0" w:lastRow="0" w:firstColumn="0" w:lastColumn="0" w:oddVBand="0" w:evenVBand="0" w:oddHBand="1" w:evenHBand="0" w:firstRowFirstColumn="0" w:firstRowLastColumn="0" w:lastRowFirstColumn="0" w:lastRowLastColumn="0"/>
+            </w:pPr>
+            <w:r>
+              <w:t xml:space="preserve">Admin specific components </w:t>
+            </w:r>
+          </w:p>
+        </w:tc>
+        <w:tc>
+          <w:tcPr>
+            <w:tcW w:w="748" w:type="dxa"/>
+            <w:shd w:val="clear" w:color="auto" w:fill="70AD47" w:themeFill="accent6"/>
+          </w:tcPr>
+          <w:p>
+            <w:pPr>
+              <w:cnfStyle w:val="000000100000" w:firstRow="0" w:lastRow="0" w:firstColumn="0" w:lastColumn="0" w:oddVBand="0" w:evenVBand="0" w:oddHBand="1" w:evenHBand="0" w:firstRowFirstColumn="0" w:firstRowLastColumn="0" w:lastRowFirstColumn="0" w:lastRowLastColumn="0"/>
+            </w:pPr>
+            <w:r>
+              <w:t>Pass</w:t>
+            </w:r>
+          </w:p>
+        </w:tc>
+        <w:tc>
+          <w:tcPr>
+            <w:tcW w:w="2137" w:type="dxa"/>
+          </w:tcPr>
+          <w:p>
+            <w:pPr>
+              <w:cnfStyle w:val="000000100000" w:firstRow="0" w:lastRow="0" w:firstColumn="0" w:lastColumn="0" w:oddVBand="0" w:evenVBand="0" w:oddHBand="1" w:evenHBand="0" w:firstRowFirstColumn="0" w:firstRowLastColumn="0" w:lastRowFirstColumn="0" w:lastRowLastColumn="0"/>
+            </w:pPr>
+            <w:r>
+              <w:t>Email: Beneficiary</w:t>
+            </w:r>
+          </w:p>
+          <w:p>
+            <w:pPr>
+              <w:cnfStyle w:val="000000100000" w:firstRow="0" w:lastRow="0" w:firstColumn="0" w:lastColumn="0" w:oddVBand="0" w:evenVBand="0" w:oddHBand="1" w:evenHBand="0" w:firstRowFirstColumn="0" w:firstRowLastColumn="0" w:lastRowFirstColumn="0" w:lastRowLastColumn="0"/>
+            </w:pPr>
+            <w:r>
+              <w:t>Password: Bene</w:t>
+            </w:r>
+          </w:p>
+        </w:tc>
+        <w:tc>
+          <w:tcPr>
+            <w:tcW w:w="1088" w:type="dxa"/>
+          </w:tcPr>
+          <w:p>
+            <w:pPr>
+              <w:cnfStyle w:val="000000100000" w:firstRow="0" w:lastRow="0" w:firstColumn="0" w:lastColumn="0" w:oddVBand="0" w:evenVBand="0" w:oddHBand="1" w:evenHBand="0" w:firstRowFirstColumn="0" w:firstRowLastColumn="0" w:lastRowFirstColumn="0" w:lastRowLastColumn="0"/>
+            </w:pPr>
+            <w:r>
+              <w:t xml:space="preserve">Beneficiary components </w:t>
+            </w:r>
+          </w:p>
+        </w:tc>
+        <w:tc>
+          <w:tcPr>
+            <w:tcW w:w="748" w:type="dxa"/>
+            <w:shd w:val="clear" w:color="auto" w:fill="70AD47" w:themeFill="accent6"/>
+          </w:tcPr>
+          <w:p>
+            <w:pPr>
+              <w:cnfStyle w:val="000000100000" w:firstRow="0" w:lastRow="0" w:firstColumn="0" w:lastColumn="0" w:oddVBand="0" w:evenVBand="0" w:oddHBand="1" w:evenHBand="0" w:firstRowFirstColumn="0" w:firstRowLastColumn="0" w:lastRowFirstColumn="0" w:lastRowLastColumn="0"/>
+            </w:pPr>
+            <w:r>
+              <w:t>Pass</w:t>
+            </w:r>
+          </w:p>
+        </w:tc>
+      </w:tr>
+      <w:tr>
+        <w:tc>
+          <w:tcPr>
+            <w:cnfStyle w:val="001000000000" w:firstRow="0" w:lastRow="0" w:firstColumn="1" w:lastColumn="0" w:oddVBand="0" w:evenVBand="0" w:oddHBand="0" w:evenHBand="0" w:firstRowFirstColumn="0" w:firstRowLastColumn="0" w:lastRowFirstColumn="0" w:lastRowLastColumn="0"/>
+            <w:tcW w:w="1369" w:type="dxa"/>
+          </w:tcPr>
+          <w:p>
+            <w:r>
+              <w:t>Testing</w:t>
+            </w:r>
+            <w:r>
+              <w:t xml:space="preserve"> is admin textbox when registering</w:t>
+            </w:r>
+          </w:p>
+        </w:tc>
+        <w:tc>
+          <w:tcPr>
+            <w:tcW w:w="1848" w:type="dxa"/>
+          </w:tcPr>
+          <w:p>
+            <w:pPr>
+              <w:cnfStyle w:val="000000000000" w:firstRow="0" w:lastRow="0" w:firstColumn="0" w:lastColumn="0" w:oddVBand="0" w:evenVBand="0" w:oddHBand="0" w:evenHBand="0" w:firstRowFirstColumn="0" w:firstRowLastColumn="0" w:lastRowFirstColumn="0" w:lastRowLastColumn="0"/>
+            </w:pPr>
+            <w:r>
+              <w:t>Is Admin Checkbox checked</w:t>
+            </w:r>
+          </w:p>
+        </w:tc>
+        <w:tc>
+          <w:tcPr>
+            <w:tcW w:w="1088" w:type="dxa"/>
+          </w:tcPr>
+          <w:p>
+            <w:pPr>
+              <w:cnfStyle w:val="000000000000" w:firstRow="0" w:lastRow="0" w:firstColumn="0" w:lastColumn="0" w:oddVBand="0" w:evenVBand="0" w:oddHBand="0" w:evenHBand="0" w:firstRowFirstColumn="0" w:firstRowLastColumn="0" w:lastRowFirstColumn="0" w:lastRowLastColumn="0"/>
+            </w:pPr>
+            <w:r>
+              <w:t>The user role is an Admin</w:t>
+            </w:r>
+          </w:p>
+        </w:tc>
+        <w:tc>
+          <w:tcPr>
+            <w:tcW w:w="748" w:type="dxa"/>
+            <w:shd w:val="clear" w:color="auto" w:fill="70AD47" w:themeFill="accent6"/>
+          </w:tcPr>
+          <w:p>
+            <w:pPr>
+              <w:cnfStyle w:val="000000000000" w:firstRow="0" w:lastRow="0" w:firstColumn="0" w:lastColumn="0" w:oddVBand="0" w:evenVBand="0" w:oddHBand="0" w:evenHBand="0" w:firstRowFirstColumn="0" w:firstRowLastColumn="0" w:lastRowFirstColumn="0" w:lastRowLastColumn="0"/>
+            </w:pPr>
+            <w:r>
+              <w:t>Pass</w:t>
+            </w:r>
+          </w:p>
+        </w:tc>
+        <w:tc>
+          <w:tcPr>
+            <w:tcW w:w="2137" w:type="dxa"/>
+          </w:tcPr>
+          <w:p>
+            <w:pPr>
+              <w:cnfStyle w:val="000000000000" w:firstRow="0" w:lastRow="0" w:firstColumn="0" w:lastColumn="0" w:oddVBand="0" w:evenVBand="0" w:oddHBand="0" w:evenHBand="0" w:firstRowFirstColumn="0" w:firstRowLastColumn="0" w:lastRowFirstColumn="0" w:lastRowLastColumn="0"/>
+            </w:pPr>
+            <w:r>
+              <w:t>Is Admin checkbox is</w:t>
+            </w:r>
+            <w:r>
+              <w:t xml:space="preserve"> </w:t>
+            </w:r>
+            <w:r>
+              <w:t>un-checked</w:t>
+            </w:r>
+          </w:p>
+        </w:tc>
+        <w:tc>
+          <w:tcPr>
+            <w:tcW w:w="1088" w:type="dxa"/>
+          </w:tcPr>
+          <w:p>
+            <w:pPr>
+              <w:cnfStyle w:val="000000000000" w:firstRow="0" w:lastRow="0" w:firstColumn="0" w:lastColumn="0" w:oddVBand="0" w:evenVBand="0" w:oddHBand="0" w:evenHBand="0" w:firstRowFirstColumn="0" w:firstRowLastColumn="0" w:lastRowFirstColumn="0" w:lastRowLastColumn="0"/>
+            </w:pPr>
+            <w:r>
+              <w:t>The user is not an admin</w:t>
+            </w:r>
+          </w:p>
+        </w:tc>
+        <w:tc>
+          <w:tcPr>
+            <w:tcW w:w="748" w:type="dxa"/>
+            <w:shd w:val="clear" w:color="auto" w:fill="70AD47" w:themeFill="accent6"/>
+          </w:tcPr>
+          <w:p>
+            <w:pPr>
+              <w:cnfStyle w:val="000000000000" w:firstRow="0" w:lastRow="0" w:firstColumn="0" w:lastColumn="0" w:oddVBand="0" w:evenVBand="0" w:oddHBand="0" w:evenHBand="0" w:firstRowFirstColumn="0" w:firstRowLastColumn="0" w:lastRowFirstColumn="0" w:lastRowLastColumn="0"/>
+            </w:pPr>
+            <w:r>
+              <w:t>Pass</w:t>
+            </w:r>
+          </w:p>
+        </w:tc>
+      </w:tr>
+      <w:tr>
+        <w:trPr>
+          <w:cnfStyle w:val="000000100000" w:firstRow="0" w:lastRow="0" w:firstColumn="0" w:lastColumn="0" w:oddVBand="0" w:evenVBand="0" w:oddHBand="1" w:evenHBand="0" w:firstRowFirstColumn="0" w:firstRowLastColumn="0" w:lastRowFirstColumn="0" w:lastRowLastColumn="0"/>
+        </w:trPr>
+        <w:tc>
+          <w:tcPr>
+            <w:cnfStyle w:val="001000000000" w:firstRow="0" w:lastRow="0" w:firstColumn="1" w:lastColumn="0" w:oddVBand="0" w:evenVBand="0" w:oddHBand="0" w:evenHBand="0" w:firstRowFirstColumn="0" w:firstRowLastColumn="0" w:lastRowFirstColumn="0" w:lastRowLastColumn="0"/>
+            <w:tcW w:w="1369" w:type="dxa"/>
+          </w:tcPr>
+          <w:p>
+            <w:r>
+              <w:t>Item being redeemed</w:t>
+            </w:r>
+          </w:p>
+        </w:tc>
+        <w:tc>
+          <w:tcPr>
+            <w:tcW w:w="1848" w:type="dxa"/>
+          </w:tcPr>
+          <w:p>
+            <w:pPr>
+              <w:cnfStyle w:val="000000100000" w:firstRow="0" w:lastRow="0" w:firstColumn="0" w:lastColumn="0" w:oddVBand="0" w:evenVBand="0" w:oddHBand="1" w:evenHBand="0" w:firstRowFirstColumn="0" w:firstRowLastColumn="0" w:lastRowFirstColumn="0" w:lastRowLastColumn="0"/>
+            </w:pPr>
+            <w:r>
+              <w:t>Item Name: Potato Soup</w:t>
+            </w:r>
+          </w:p>
+          <w:p>
+            <w:pPr>
+              <w:cnfStyle w:val="000000100000" w:firstRow="0" w:lastRow="0" w:firstColumn="0" w:lastColumn="0" w:oddVBand="0" w:evenVBand="0" w:oddHBand="1" w:evenHBand="0" w:firstRowFirstColumn="0" w:firstRowLastColumn="0" w:lastRowFirstColumn="0" w:lastRowLastColumn="0"/>
+            </w:pPr>
+            <w:r>
+              <w:t xml:space="preserve">Item </w:t>
+            </w:r>
+            <w:r>
+              <w:t>Promocode</w:t>
+            </w:r>
+            <w:r>
+              <w:t>: ILOVESOUP</w:t>
+            </w:r>
+          </w:p>
+        </w:tc>
+        <w:tc>
+          <w:tcPr>
+            <w:tcW w:w="1088" w:type="dxa"/>
+          </w:tcPr>
+          <w:p>
+            <w:pPr>
+              <w:cnfStyle w:val="000000100000" w:firstRow="0" w:lastRow="0" w:firstColumn="0" w:lastColumn="0" w:oddVBand="0" w:evenVBand="0" w:oddHBand="1" w:evenHBand="0" w:firstRowFirstColumn="0" w:firstRowLastColumn="0" w:lastRowFirstColumn="0" w:lastRowLastColumn="0"/>
+            </w:pPr>
+            <w:r>
+              <w:t>Item Redeemed successfully</w:t>
+            </w:r>
+          </w:p>
+        </w:tc>
+        <w:tc>
+          <w:tcPr>
+            <w:tcW w:w="748" w:type="dxa"/>
+            <w:shd w:val="clear" w:color="auto" w:fill="70AD47" w:themeFill="accent6"/>
+          </w:tcPr>
+          <w:p>
+            <w:pPr>
+              <w:cnfStyle w:val="000000100000" w:firstRow="0" w:lastRow="0" w:firstColumn="0" w:lastColumn="0" w:oddVBand="0" w:evenVBand="0" w:oddHBand="1" w:evenHBand="0" w:firstRowFirstColumn="0" w:firstRowLastColumn="0" w:lastRowFirstColumn="0" w:lastRowLastColumn="0"/>
+            </w:pPr>
+            <w:r>
+              <w:t>Pass</w:t>
+            </w:r>
+          </w:p>
+        </w:tc>
+        <w:tc>
+          <w:tcPr>
+            <w:tcW w:w="2137" w:type="dxa"/>
+          </w:tcPr>
+          <w:p>
+            <w:pPr>
+              <w:cnfStyle w:val="000000100000" w:firstRow="0" w:lastRow="0" w:firstColumn="0" w:lastColumn="0" w:oddVBand="0" w:evenVBand="0" w:oddHBand="1" w:evenHBand="0" w:firstRowFirstColumn="0" w:firstRowLastColumn="0" w:lastRowFirstColumn="0" w:lastRowLastColumn="0"/>
+            </w:pPr>
+            <w:r>
+              <w:t>Item Name: Potato Soup</w:t>
+            </w:r>
+          </w:p>
+          <w:p>
+            <w:pPr>
+              <w:cnfStyle w:val="000000100000" w:firstRow="0" w:lastRow="0" w:firstColumn="0" w:lastColumn="0" w:oddVBand="0" w:evenVBand="0" w:oddHBand="1" w:evenHBand="0" w:firstRowFirstColumn="0" w:firstRowLastColumn="0" w:lastRowFirstColumn="0" w:lastRowLastColumn="0"/>
+            </w:pPr>
+            <w:r>
+              <w:t>Item Promocode: ILOVESOUP</w:t>
+            </w:r>
+          </w:p>
+        </w:tc>
+        <w:tc>
+          <w:tcPr>
+            <w:tcW w:w="1088" w:type="dxa"/>
+          </w:tcPr>
+          <w:p>
+            <w:pPr>
+              <w:cnfStyle w:val="000000100000" w:firstRow="0" w:lastRow="0" w:firstColumn="0" w:lastColumn="0" w:oddVBand="0" w:evenVBand="0" w:oddHBand="1" w:evenHBand="0" w:firstRowFirstColumn="0" w:firstRowLastColumn="0" w:lastRowFirstColumn="0" w:lastRowLastColumn="0"/>
+            </w:pPr>
+            <w:r>
+              <w:t>Item could not be redeemed</w:t>
+            </w:r>
+          </w:p>
+        </w:tc>
+        <w:tc>
+          <w:tcPr>
+            <w:tcW w:w="748" w:type="dxa"/>
+            <w:shd w:val="clear" w:color="auto" w:fill="70AD47" w:themeFill="accent6"/>
+          </w:tcPr>
+          <w:p>
+            <w:pPr>
+              <w:cnfStyle w:val="000000100000" w:firstRow="0" w:lastRow="0" w:firstColumn="0" w:lastColumn="0" w:oddVBand="0" w:evenVBand="0" w:oddHBand="1" w:evenHBand="0" w:firstRowFirstColumn="0" w:firstRowLastColumn="0" w:lastRowFirstColumn="0" w:lastRowLastColumn="0"/>
+            </w:pPr>
+            <w:r>
+              <w:t>Pass</w:t>
+            </w:r>
+          </w:p>
+        </w:tc>
+      </w:tr>
+      <w:tr>
+        <w:tc>
+          <w:tcPr>
+            <w:cnfStyle w:val="001000000000" w:firstRow="0" w:lastRow="0" w:firstColumn="1" w:lastColumn="0" w:oddVBand="0" w:evenVBand="0" w:oddHBand="0" w:evenHBand="0" w:firstRowFirstColumn="0" w:firstRowLastColumn="0" w:lastRowFirstColumn="0" w:lastRowLastColumn="0"/>
+            <w:tcW w:w="1369" w:type="dxa"/>
+          </w:tcPr>
+          <w:p>
+            <w:r>
+              <w:t>Creating an Item</w:t>
+            </w:r>
+          </w:p>
+        </w:tc>
+        <w:tc>
+          <w:tcPr>
+            <w:tcW w:w="1848" w:type="dxa"/>
+          </w:tcPr>
+          <w:p>
+            <w:pPr>
+              <w:cnfStyle w:val="000000000000" w:firstRow="0" w:lastRow="0" w:firstColumn="0" w:lastColumn="0" w:oddVBand="0" w:evenVBand="0" w:oddHBand="0" w:evenHBand="0" w:firstRowFirstColumn="0" w:firstRowLastColumn="0" w:lastRowFirstColumn="0" w:lastRowLastColumn="0"/>
+            </w:pPr>
+            <w:r>
+              <w:t>Name: Onion Soup</w:t>
+            </w:r>
+          </w:p>
+          <w:p>
+            <w:pPr>
+              <w:cnfStyle w:val="000000000000" w:firstRow="0" w:lastRow="0" w:firstColumn="0" w:lastColumn="0" w:oddVBand="0" w:evenVBand="0" w:oddHBand="0" w:evenHBand="0" w:firstRowFirstColumn="0" w:firstRowLastColumn="0" w:lastRowFirstColumn="0" w:lastRowLastColumn="0"/>
+            </w:pPr>
+            <w:r>
+              <w:t>Promocode: ILOVESOUP</w:t>
+            </w:r>
+          </w:p>
+        </w:tc>
+        <w:tc>
+          <w:tcPr>
+            <w:tcW w:w="1088" w:type="dxa"/>
+          </w:tcPr>
+          <w:p>
+            <w:pPr>
+              <w:cnfStyle w:val="000000000000" w:firstRow="0" w:lastRow="0" w:firstColumn="0" w:lastColumn="0" w:oddVBand="0" w:evenVBand="0" w:oddHBand="0" w:evenHBand="0" w:firstRowFirstColumn="0" w:firstRowLastColumn="0" w:lastRowFirstColumn="0" w:lastRowLastColumn="0"/>
+            </w:pPr>
+            <w:r>
+              <w:t>Item created successfully</w:t>
+            </w:r>
+          </w:p>
+        </w:tc>
+        <w:tc>
+          <w:tcPr>
+            <w:tcW w:w="748" w:type="dxa"/>
+            <w:shd w:val="clear" w:color="auto" w:fill="70AD47" w:themeFill="accent6"/>
+          </w:tcPr>
+          <w:p>
+            <w:pPr>
+              <w:cnfStyle w:val="000000000000" w:firstRow="0" w:lastRow="0" w:firstColumn="0" w:lastColumn="0" w:oddVBand="0" w:evenVBand="0" w:oddHBand="0" w:evenHBand="0" w:firstRowFirstColumn="0" w:firstRowLastColumn="0" w:lastRowFirstColumn="0" w:lastRowLastColumn="0"/>
+            </w:pPr>
+            <w:r>
+              <w:t>Pass</w:t>
+            </w:r>
+          </w:p>
+        </w:tc>
+        <w:tc>
+          <w:tcPr>
+            <w:tcW w:w="2137" w:type="dxa"/>
+          </w:tcPr>
+          <w:p>
+            <w:pPr>
+              <w:cnfStyle w:val="000000000000" w:firstRow="0" w:lastRow="0" w:firstColumn="0" w:lastColumn="0" w:oddVBand="0" w:evenVBand="0" w:oddHBand="0" w:evenHBand="0" w:firstRowFirstColumn="0" w:firstRowLastColumn="0" w:lastRowFirstColumn="0" w:lastRowLastColumn="0"/>
+            </w:pPr>
+            <w:r>
+              <w:t>Null values</w:t>
+            </w:r>
+          </w:p>
+        </w:tc>
+        <w:tc>
+          <w:tcPr>
+            <w:tcW w:w="1088" w:type="dxa"/>
+          </w:tcPr>
+          <w:p>
+            <w:pPr>
+              <w:cnfStyle w:val="000000000000" w:firstRow="0" w:lastRow="0" w:firstColumn="0" w:lastColumn="0" w:oddVBand="0" w:evenVBand="0" w:oddHBand="0" w:evenHBand="0" w:firstRowFirstColumn="0" w:firstRowLastColumn="0" w:lastRowFirstColumn="0" w:lastRowLastColumn="0"/>
+            </w:pPr>
+            <w:r>
+              <w:t>Item could not be created successfully</w:t>
+            </w:r>
+          </w:p>
+        </w:tc>
+        <w:tc>
+          <w:tcPr>
+            <w:tcW w:w="748" w:type="dxa"/>
+            <w:shd w:val="clear" w:color="auto" w:fill="70AD47" w:themeFill="accent6"/>
+          </w:tcPr>
+          <w:p>
+            <w:pPr>
+              <w:cnfStyle w:val="000000000000" w:firstRow="0" w:lastRow="0" w:firstColumn="0" w:lastColumn="0" w:oddVBand="0" w:evenVBand="0" w:oddHBand="0" w:evenHBand="0" w:firstRowFirstColumn="0" w:firstRowLastColumn="0" w:lastRowFirstColumn="0" w:lastRowLastColumn="0"/>
+            </w:pPr>
+            <w:r>
+              <w:t>Pass</w:t>
+            </w:r>
+          </w:p>
+        </w:tc>
+      </w:tr>
+      <w:tr>
+        <w:trPr>
+          <w:cnfStyle w:val="000000100000" w:firstRow="0" w:lastRow="0" w:firstColumn="0" w:lastColumn="0" w:oddVBand="0" w:evenVBand="0" w:oddHBand="1" w:evenHBand="0" w:firstRowFirstColumn="0" w:firstRowLastColumn="0" w:lastRowFirstColumn="0" w:lastRowLastColumn="0"/>
+        </w:trPr>
+        <w:tc>
+          <w:tcPr>
+            <w:cnfStyle w:val="001000000000" w:firstRow="0" w:lastRow="0" w:firstColumn="1" w:lastColumn="0" w:oddVBand="0" w:evenVBand="0" w:oddHBand="0" w:evenHBand="0" w:firstRowFirstColumn="0" w:firstRowLastColumn="0" w:lastRowFirstColumn="0" w:lastRowLastColumn="0"/>
+            <w:tcW w:w="1369" w:type="dxa"/>
+          </w:tcPr>
+          <w:p>
+            <w:r>
+              <w:t>Displaying Items correctly</w:t>
+            </w:r>
+          </w:p>
+        </w:tc>
+        <w:tc>
+          <w:tcPr>
+            <w:tcW w:w="1848" w:type="dxa"/>
+          </w:tcPr>
+          <w:p>
+            <w:pPr>
+              <w:cnfStyle w:val="000000100000" w:firstRow="0" w:lastRow="0" w:firstColumn="0" w:lastColumn="0" w:oddVBand="0" w:evenVBand="0" w:oddHBand="1" w:evenHBand="0" w:firstRowFirstColumn="0" w:firstRowLastColumn="0" w:lastRowFirstColumn="0" w:lastRowLastColumn="0"/>
+            </w:pPr>
+            <w:r>
+              <w:t>Display list of items</w:t>
+            </w:r>
+            <w:r>
+              <w:t xml:space="preserve"> Name and Promocodes from database</w:t>
+            </w:r>
+          </w:p>
+        </w:tc>
+        <w:tc>
+          <w:tcPr>
+            <w:tcW w:w="1088" w:type="dxa"/>
+          </w:tcPr>
+          <w:p>
+            <w:pPr>
+              <w:cnfStyle w:val="000000100000" w:firstRow="0" w:lastRow="0" w:firstColumn="0" w:lastColumn="0" w:oddVBand="0" w:evenVBand="0" w:oddHBand="1" w:evenHBand="0" w:firstRowFirstColumn="0" w:firstRowLastColumn="0" w:lastRowFirstColumn="0" w:lastRowLastColumn="0"/>
+            </w:pPr>
+            <w:r>
+              <w:t>Display correct values from database</w:t>
+            </w:r>
+          </w:p>
+        </w:tc>
+        <w:tc>
+          <w:tcPr>
+            <w:tcW w:w="748" w:type="dxa"/>
+            <w:shd w:val="clear" w:color="auto" w:fill="70AD47" w:themeFill="accent6"/>
+          </w:tcPr>
+          <w:p>
+            <w:pPr>
+              <w:cnfStyle w:val="000000100000" w:firstRow="0" w:lastRow="0" w:firstColumn="0" w:lastColumn="0" w:oddVBand="0" w:evenVBand="0" w:oddHBand="1" w:evenHBand="0" w:firstRowFirstColumn="0" w:firstRowLastColumn="0" w:lastRowFirstColumn="0" w:lastRowLastColumn="0"/>
+            </w:pPr>
+            <w:r>
+              <w:t>Pass</w:t>
+            </w:r>
+          </w:p>
+        </w:tc>
+        <w:tc>
+          <w:tcPr>
+            <w:tcW w:w="2137" w:type="dxa"/>
+          </w:tcPr>
+          <w:p>
+            <w:pPr>
+              <w:cnfStyle w:val="000000100000" w:firstRow="0" w:lastRow="0" w:firstColumn="0" w:lastColumn="0" w:oddVBand="0" w:evenVBand="0" w:oddHBand="1" w:evenHBand="0" w:firstRowFirstColumn="0" w:firstRowLastColumn="0" w:lastRowFirstColumn="0" w:lastRowLastColumn="0"/>
+            </w:pPr>
+            <w:r>
+              <w:t xml:space="preserve">Null, data is from incorrect </w:t>
+            </w:r>
+            <w:r>
+              <w:t>collections, missing information</w:t>
+            </w:r>
+          </w:p>
+        </w:tc>
+        <w:tc>
+          <w:tcPr>
+            <w:tcW w:w="1088" w:type="dxa"/>
+          </w:tcPr>
+          <w:p>
+            <w:pPr>
+              <w:cnfStyle w:val="000000100000" w:firstRow="0" w:lastRow="0" w:firstColumn="0" w:lastColumn="0" w:oddVBand="0" w:evenVBand="0" w:oddHBand="1" w:evenHBand="0" w:firstRowFirstColumn="0" w:firstRowLastColumn="0" w:lastRowFirstColumn="0" w:lastRowLastColumn="0"/>
+            </w:pPr>
+            <w:r>
+              <w:t>Null</w:t>
+            </w:r>
+          </w:p>
+        </w:tc>
+        <w:tc>
+          <w:tcPr>
+            <w:tcW w:w="748" w:type="dxa"/>
+            <w:shd w:val="clear" w:color="auto" w:fill="70AD47" w:themeFill="accent6"/>
+          </w:tcPr>
+          <w:p>
+            <w:pPr>
+              <w:cnfStyle w:val="000000100000" w:firstRow="0" w:lastRow="0" w:firstColumn="0" w:lastColumn="0" w:oddVBand="0" w:evenVBand="0" w:oddHBand="1" w:evenHBand="0" w:firstRowFirstColumn="0" w:firstRowLastColumn="0" w:lastRowFirstColumn="0" w:lastRowLastColumn="0"/>
+            </w:pPr>
+            <w:r>
+              <w:t>Pass</w:t>
+            </w:r>
+          </w:p>
+        </w:tc>
+      </w:tr>
+      <w:tr>
+        <w:tc>
+          <w:tcPr>
+            <w:cnfStyle w:val="001000000000" w:firstRow="0" w:lastRow="0" w:firstColumn="1" w:lastColumn="0" w:oddVBand="0" w:evenVBand="0" w:oddHBand="0" w:evenHBand="0" w:firstRowFirstColumn="0" w:firstRowLastColumn="0" w:lastRowFirstColumn="0" w:lastRowLastColumn="0"/>
+            <w:tcW w:w="1369" w:type="dxa"/>
+          </w:tcPr>
+          <w:p>
+            <w:r>
+              <w:t>Displaying Beneficiaries correctly</w:t>
+            </w:r>
+          </w:p>
+        </w:tc>
+        <w:tc>
+          <w:tcPr>
+            <w:tcW w:w="1848" w:type="dxa"/>
+          </w:tcPr>
+          <w:p>
+            <w:pPr>
+              <w:cnfStyle w:val="000000000000" w:firstRow="0" w:lastRow="0" w:firstColumn="0" w:lastColumn="0" w:oddVBand="0" w:evenVBand="0" w:oddHBand="0" w:evenHBand="0" w:firstRowFirstColumn="0" w:firstRowLastColumn="0" w:lastRowFirstColumn="0" w:lastRowLastColumn="0"/>
+            </w:pPr>
+            <w:r>
+              <w:t xml:space="preserve">Display list of </w:t>
+            </w:r>
+            <w:r>
+              <w:t>Beneficiaries</w:t>
+            </w:r>
+            <w:r>
+              <w:t xml:space="preserve"> Name and Promocodes from database</w:t>
+            </w:r>
+          </w:p>
+        </w:tc>
+        <w:tc>
+          <w:tcPr>
+            <w:tcW w:w="1088" w:type="dxa"/>
+          </w:tcPr>
+          <w:p>
+            <w:pPr>
+              <w:cnfStyle w:val="000000000000" w:firstRow="0" w:lastRow="0" w:firstColumn="0" w:lastColumn="0" w:oddVBand="0" w:evenVBand="0" w:oddHBand="0" w:evenHBand="0" w:firstRowFirstColumn="0" w:firstRowLastColumn="0" w:lastRowFirstColumn="0" w:lastRowLastColumn="0"/>
+            </w:pPr>
+            <w:r>
+              <w:t>Display correct values from database</w:t>
+            </w:r>
+          </w:p>
+        </w:tc>
+        <w:tc>
+          <w:tcPr>
+            <w:tcW w:w="748" w:type="dxa"/>
+            <w:shd w:val="clear" w:color="auto" w:fill="70AD47" w:themeFill="accent6"/>
+          </w:tcPr>
+          <w:p>
+            <w:pPr>
+              <w:cnfStyle w:val="000000000000" w:firstRow="0" w:lastRow="0" w:firstColumn="0" w:lastColumn="0" w:oddVBand="0" w:evenVBand="0" w:oddHBand="0" w:evenHBand="0" w:firstRowFirstColumn="0" w:firstRowLastColumn="0" w:lastRowFirstColumn="0" w:lastRowLastColumn="0"/>
+            </w:pPr>
+            <w:r>
+              <w:t>Pass</w:t>
+            </w:r>
+          </w:p>
+        </w:tc>
+        <w:tc>
+          <w:tcPr>
+            <w:tcW w:w="2137" w:type="dxa"/>
+          </w:tcPr>
+          <w:p>
+            <w:pPr>
+              <w:cnfStyle w:val="000000000000" w:firstRow="0" w:lastRow="0" w:firstColumn="0" w:lastColumn="0" w:oddVBand="0" w:evenVBand="0" w:oddHBand="0" w:evenHBand="0" w:firstRowFirstColumn="0" w:firstRowLastColumn="0" w:lastRowFirstColumn="0" w:lastRowLastColumn="0"/>
+            </w:pPr>
+            <w:r>
+              <w:t>Null, data is from incorrect collections, missing information</w:t>
+            </w:r>
+          </w:p>
+        </w:tc>
+        <w:tc>
+          <w:tcPr>
+            <w:tcW w:w="1088" w:type="dxa"/>
+          </w:tcPr>
+          <w:p>
+            <w:pPr>
+              <w:cnfStyle w:val="000000000000" w:firstRow="0" w:lastRow="0" w:firstColumn="0" w:lastColumn="0" w:oddVBand="0" w:evenVBand="0" w:oddHBand="0" w:evenHBand="0" w:firstRowFirstColumn="0" w:firstRowLastColumn="0" w:lastRowFirstColumn="0" w:lastRowLastColumn="0"/>
+            </w:pPr>
+            <w:r>
+              <w:t>Null</w:t>
+            </w:r>
+          </w:p>
+        </w:tc>
+        <w:tc>
+          <w:tcPr>
+            <w:tcW w:w="748" w:type="dxa"/>
+            <w:shd w:val="clear" w:color="auto" w:fill="70AD47" w:themeFill="accent6"/>
+          </w:tcPr>
+          <w:p>
+            <w:pPr>
+              <w:cnfStyle w:val="000000000000" w:firstRow="0" w:lastRow="0" w:firstColumn="0" w:lastColumn="0" w:oddVBand="0" w:evenVBand="0" w:oddHBand="0" w:evenHBand="0" w:firstRowFirstColumn="0" w:firstRowLastColumn="0" w:lastRowFirstColumn="0" w:lastRowLastColumn="0"/>
+            </w:pPr>
+            <w:r>
+              <w:t>Pass</w:t>
+            </w:r>
+          </w:p>
+        </w:tc>
+      </w:tr>
+      <w:tr>
+        <w:trPr>
+          <w:cnfStyle w:val="000000100000" w:firstRow="0" w:lastRow="0" w:firstColumn="0" w:lastColumn="0" w:oddVBand="0" w:evenVBand="0" w:oddHBand="1" w:evenHBand="0" w:firstRowFirstColumn="0" w:firstRowLastColumn="0" w:lastRowFirstColumn="0" w:lastRowLastColumn="0"/>
+        </w:trPr>
+        <w:tc>
+          <w:tcPr>
+            <w:cnfStyle w:val="001000000000" w:firstRow="0" w:lastRow="0" w:firstColumn="1" w:lastColumn="0" w:oddVBand="0" w:evenVBand="0" w:oddHBand="0" w:evenHBand="0" w:firstRowFirstColumn="0" w:firstRowLastColumn="0" w:lastRowFirstColumn="0" w:lastRowLastColumn="0"/>
+            <w:tcW w:w="1369" w:type="dxa"/>
+          </w:tcPr>
+          <w:p>
+            <w:r>
+              <w:t>Home route</w:t>
+            </w:r>
+          </w:p>
+        </w:tc>
+        <w:tc>
+          <w:tcPr>
+            <w:tcW w:w="1848" w:type="dxa"/>
+          </w:tcPr>
+          <w:p>
+            <w:pPr>
+              <w:cnfStyle w:val="000000100000" w:firstRow="0" w:lastRow="0" w:firstColumn="0" w:lastColumn="0" w:oddVBand="0" w:evenVBand="0" w:oddHBand="1" w:evenHBand="0" w:firstRowFirstColumn="0" w:firstRowLastColumn="0" w:lastRowFirstColumn="0" w:lastRowLastColumn="0"/>
+            </w:pPr>
+            <w:r>
+              <w:t xml:space="preserve">Home route when clicked takes user </w:t>
+            </w:r>
+            <w:r>
+              <w:lastRenderedPageBreak/>
+              <w:t xml:space="preserve">back to </w:t>
+            </w:r>
+            <w:r>
+              <w:t>home page</w:t>
+            </w:r>
+          </w:p>
+        </w:tc>
+        <w:tc>
+          <w:tcPr>
+            <w:tcW w:w="1088" w:type="dxa"/>
+          </w:tcPr>
+          <w:p>
+            <w:pPr>
+              <w:cnfStyle w:val="000000100000" w:firstRow="0" w:lastRow="0" w:firstColumn="0" w:lastColumn="0" w:oddVBand="0" w:evenVBand="0" w:oddHBand="1" w:evenHBand="0" w:firstRowFirstColumn="0" w:firstRowLastColumn="0" w:lastRowFirstColumn="0" w:lastRowLastColumn="0"/>
+            </w:pPr>
+            <w:r>
+              <w:lastRenderedPageBreak/>
+              <w:t xml:space="preserve">Home route directs </w:t>
+            </w:r>
+            <w:r>
+              <w:lastRenderedPageBreak/>
+              <w:t>user to home page</w:t>
+            </w:r>
+          </w:p>
+        </w:tc>
+        <w:tc>
+          <w:tcPr>
+            <w:tcW w:w="748" w:type="dxa"/>
+            <w:shd w:val="clear" w:color="auto" w:fill="70AD47" w:themeFill="accent6"/>
+          </w:tcPr>
+          <w:p>
+            <w:pPr>
+              <w:cnfStyle w:val="000000100000" w:firstRow="0" w:lastRow="0" w:firstColumn="0" w:lastColumn="0" w:oddVBand="0" w:evenVBand="0" w:oddHBand="1" w:evenHBand="0" w:firstRowFirstColumn="0" w:firstRowLastColumn="0" w:lastRowFirstColumn="0" w:lastRowLastColumn="0"/>
+            </w:pPr>
+            <w:r>
+              <w:lastRenderedPageBreak/>
+              <w:t>Pass</w:t>
+            </w:r>
+          </w:p>
+        </w:tc>
+        <w:tc>
+          <w:tcPr>
+            <w:tcW w:w="2137" w:type="dxa"/>
+          </w:tcPr>
+          <w:p>
+            <w:pPr>
+              <w:cnfStyle w:val="000000100000" w:firstRow="0" w:lastRow="0" w:firstColumn="0" w:lastColumn="0" w:oddVBand="0" w:evenVBand="0" w:oddHBand="1" w:evenHBand="0" w:firstRowFirstColumn="0" w:firstRowLastColumn="0" w:lastRowFirstColumn="0" w:lastRowLastColumn="0"/>
+            </w:pPr>
+            <w:r>
+              <w:t>Null</w:t>
+            </w:r>
+          </w:p>
+        </w:tc>
+        <w:tc>
+          <w:tcPr>
+            <w:tcW w:w="1088" w:type="dxa"/>
+          </w:tcPr>
+          <w:p>
+            <w:pPr>
+              <w:cnfStyle w:val="000000100000" w:firstRow="0" w:lastRow="0" w:firstColumn="0" w:lastColumn="0" w:oddVBand="0" w:evenVBand="0" w:oddHBand="1" w:evenHBand="0" w:firstRowFirstColumn="0" w:firstRowLastColumn="0" w:lastRowFirstColumn="0" w:lastRowLastColumn="0"/>
+            </w:pPr>
+            <w:r>
+              <w:t>Null</w:t>
+            </w:r>
+          </w:p>
+        </w:tc>
+        <w:tc>
+          <w:tcPr>
+            <w:tcW w:w="748" w:type="dxa"/>
+            <w:shd w:val="clear" w:color="auto" w:fill="auto"/>
+          </w:tcPr>
+          <w:p>
+            <w:pPr>
+              <w:cnfStyle w:val="000000100000" w:firstRow="0" w:lastRow="0" w:firstColumn="0" w:lastColumn="0" w:oddVBand="0" w:evenVBand="0" w:oddHBand="1" w:evenHBand="0" w:firstRowFirstColumn="0" w:firstRowLastColumn="0" w:lastRowFirstColumn="0" w:lastRowLastColumn="0"/>
+            </w:pPr>
+            <w:r>
+              <w:t>null</w:t>
+            </w:r>
+          </w:p>
+        </w:tc>
+      </w:tr>
+      <w:tr>
+        <w:tc>
+          <w:tcPr>
+            <w:cnfStyle w:val="001000000000" w:firstRow="0" w:lastRow="0" w:firstColumn="1" w:lastColumn="0" w:oddVBand="0" w:evenVBand="0" w:oddHBand="0" w:evenHBand="0" w:firstRowFirstColumn="0" w:firstRowLastColumn="0" w:lastRowFirstColumn="0" w:lastRowLastColumn="0"/>
+            <w:tcW w:w="1369" w:type="dxa"/>
+          </w:tcPr>
+          <w:p/>
+        </w:tc>
+        <w:tc>
+          <w:tcPr>
+            <w:tcW w:w="1848" w:type="dxa"/>
+          </w:tcPr>
+          <w:p>
+            <w:pPr>
+              <w:cnfStyle w:val="000000000000" w:firstRow="0" w:lastRow="0" w:firstColumn="0" w:lastColumn="0" w:oddVBand="0" w:evenVBand="0" w:oddHBand="0" w:evenHBand="0" w:firstRowFirstColumn="0" w:firstRowLastColumn="0" w:lastRowFirstColumn="0" w:lastRowLastColumn="0"/>
+            </w:pPr>
+          </w:p>
+        </w:tc>
+        <w:tc>
+          <w:tcPr>
+            <w:tcW w:w="1088" w:type="dxa"/>
+          </w:tcPr>
+          <w:p>
+            <w:pPr>
+              <w:cnfStyle w:val="000000000000" w:firstRow="0" w:lastRow="0" w:firstColumn="0" w:lastColumn="0" w:oddVBand="0" w:evenVBand="0" w:oddHBand="0" w:evenHBand="0" w:firstRowFirstColumn="0" w:firstRowLastColumn="0" w:lastRowFirstColumn="0" w:lastRowLastColumn="0"/>
+            </w:pPr>
+          </w:p>
+        </w:tc>
+        <w:tc>
+          <w:tcPr>
+            <w:tcW w:w="748" w:type="dxa"/>
+            <w:shd w:val="clear" w:color="auto" w:fill="70AD47" w:themeFill="accent6"/>
+          </w:tcPr>
+          <w:p>
+            <w:pPr>
+              <w:cnfStyle w:val="000000000000" w:firstRow="0" w:lastRow="0" w:firstColumn="0" w:lastColumn="0" w:oddVBand="0" w:evenVBand="0" w:oddHBand="0" w:evenHBand="0" w:firstRowFirstColumn="0" w:firstRowLastColumn="0" w:lastRowFirstColumn="0" w:lastRowLastColumn="0"/>
+            </w:pPr>
+          </w:p>
+        </w:tc>
+        <w:tc>
+          <w:tcPr>
+            <w:tcW w:w="2137" w:type="dxa"/>
+          </w:tcPr>
+          <w:p>
+            <w:pPr>
+              <w:cnfStyle w:val="000000000000" w:firstRow="0" w:lastRow="0" w:firstColumn="0" w:lastColumn="0" w:oddVBand="0" w:evenVBand="0" w:oddHBand="0" w:evenHBand="0" w:firstRowFirstColumn="0" w:firstRowLastColumn="0" w:lastRowFirstColumn="0" w:lastRowLastColumn="0"/>
+            </w:pPr>
+          </w:p>
+        </w:tc>
+        <w:tc>
+          <w:tcPr>
+            <w:tcW w:w="1088" w:type="dxa"/>
+          </w:tcPr>
+          <w:p>
+            <w:pPr>
+              <w:cnfStyle w:val="000000000000" w:firstRow="0" w:lastRow="0" w:firstColumn="0" w:lastColumn="0" w:oddVBand="0" w:evenVBand="0" w:oddHBand="0" w:evenHBand="0" w:firstRowFirstColumn="0" w:firstRowLastColumn="0" w:lastRowFirstColumn="0" w:lastRowLastColumn="0"/>
+            </w:pPr>
+          </w:p>
+        </w:tc>
+        <w:tc>
+          <w:tcPr>
+            <w:tcW w:w="748" w:type="dxa"/>
+            <w:shd w:val="clear" w:color="auto" w:fill="auto"/>
+          </w:tcPr>
+          <w:p>
+            <w:pPr>
+              <w:cnfStyle w:val="000000000000" w:firstRow="0" w:lastRow="0" w:firstColumn="0" w:lastColumn="0" w:oddVBand="0" w:evenVBand="0" w:oddHBand="0" w:evenHBand="0" w:firstRowFirstColumn="0" w:firstRowLastColumn="0" w:lastRowFirstColumn="0" w:lastRowLastColumn="0"/>
+            </w:pPr>
+          </w:p>
+        </w:tc>
+      </w:tr>
+      <w:tr>
+        <w:trPr>
+          <w:cnfStyle w:val="000000100000" w:firstRow="0" w:lastRow="0" w:firstColumn="0" w:lastColumn="0" w:oddVBand="0" w:evenVBand="0" w:oddHBand="1" w:evenHBand="0" w:firstRowFirstColumn="0" w:firstRowLastColumn="0" w:lastRowFirstColumn="0" w:lastRowLastColumn="0"/>
+        </w:trPr>
+        <w:tc>
+          <w:tcPr>
+            <w:cnfStyle w:val="001000000000" w:firstRow="0" w:lastRow="0" w:firstColumn="1" w:lastColumn="0" w:oddVBand="0" w:evenVBand="0" w:oddHBand="0" w:evenHBand="0" w:firstRowFirstColumn="0" w:firstRowLastColumn="0" w:lastRowFirstColumn="0" w:lastRowLastColumn="0"/>
+            <w:tcW w:w="1369" w:type="dxa"/>
+          </w:tcPr>
+          <w:p>
+            <w:r>
+              <w:t>About route</w:t>
+            </w:r>
+          </w:p>
+        </w:tc>
+        <w:tc>
+          <w:tcPr>
+            <w:tcW w:w="1848" w:type="dxa"/>
+          </w:tcPr>
+          <w:p>
+            <w:pPr>
+              <w:cnfStyle w:val="000000100000" w:firstRow="0" w:lastRow="0" w:firstColumn="0" w:lastColumn="0" w:oddVBand="0" w:evenVBand="0" w:oddHBand="1" w:evenHBand="0" w:firstRowFirstColumn="0" w:firstRowLastColumn="0" w:lastRowFirstColumn="0" w:lastRowLastColumn="0"/>
+            </w:pPr>
+            <w:r>
+              <w:t>About</w:t>
+            </w:r>
+            <w:r>
+              <w:t xml:space="preserve"> route when clicked takes user back to home page</w:t>
+            </w:r>
+          </w:p>
+        </w:tc>
+        <w:tc>
+          <w:tcPr>
+            <w:tcW w:w="1088" w:type="dxa"/>
+          </w:tcPr>
+          <w:p>
+            <w:pPr>
+              <w:cnfStyle w:val="000000100000" w:firstRow="0" w:lastRow="0" w:firstColumn="0" w:lastColumn="0" w:oddVBand="0" w:evenVBand="0" w:oddHBand="1" w:evenHBand="0" w:firstRowFirstColumn="0" w:firstRowLastColumn="0" w:lastRowFirstColumn="0" w:lastRowLastColumn="0"/>
+            </w:pPr>
+            <w:r>
+              <w:t>About</w:t>
+            </w:r>
+            <w:r>
+              <w:t xml:space="preserve"> route directs user to </w:t>
+            </w:r>
+            <w:r>
+              <w:t xml:space="preserve">about </w:t>
+            </w:r>
+            <w:r>
+              <w:t>page</w:t>
+            </w:r>
+          </w:p>
+        </w:tc>
+        <w:tc>
+          <w:tcPr>
+            <w:tcW w:w="748" w:type="dxa"/>
+            <w:shd w:val="clear" w:color="auto" w:fill="70AD47" w:themeFill="accent6"/>
+          </w:tcPr>
+          <w:p>
+            <w:pPr>
+              <w:cnfStyle w:val="000000100000" w:firstRow="0" w:lastRow="0" w:firstColumn="0" w:lastColumn="0" w:oddVBand="0" w:evenVBand="0" w:oddHBand="1" w:evenHBand="0" w:firstRowFirstColumn="0" w:firstRowLastColumn="0" w:lastRowFirstColumn="0" w:lastRowLastColumn="0"/>
+            </w:pPr>
+            <w:r>
+              <w:t>Pass</w:t>
+            </w:r>
+          </w:p>
+        </w:tc>
+        <w:tc>
+          <w:tcPr>
+            <w:tcW w:w="2137" w:type="dxa"/>
+          </w:tcPr>
+          <w:p>
+            <w:pPr>
+              <w:cnfStyle w:val="000000100000" w:firstRow="0" w:lastRow="0" w:firstColumn="0" w:lastColumn="0" w:oddVBand="0" w:evenVBand="0" w:oddHBand="1" w:evenHBand="0" w:firstRowFirstColumn="0" w:firstRowLastColumn="0" w:lastRowFirstColumn="0" w:lastRowLastColumn="0"/>
+            </w:pPr>
+            <w:r>
+              <w:t>Null</w:t>
+            </w:r>
+          </w:p>
+        </w:tc>
+        <w:tc>
+          <w:tcPr>
+            <w:tcW w:w="1088" w:type="dxa"/>
+          </w:tcPr>
+          <w:p>
+            <w:pPr>
+              <w:cnfStyle w:val="000000100000" w:firstRow="0" w:lastRow="0" w:firstColumn="0" w:lastColumn="0" w:oddVBand="0" w:evenVBand="0" w:oddHBand="1" w:evenHBand="0" w:firstRowFirstColumn="0" w:firstRowLastColumn="0" w:lastRowFirstColumn="0" w:lastRowLastColumn="0"/>
+            </w:pPr>
+            <w:r>
+              <w:t>Null</w:t>
+            </w:r>
+          </w:p>
+        </w:tc>
+        <w:tc>
+          <w:tcPr>
+            <w:tcW w:w="748" w:type="dxa"/>
+            <w:shd w:val="clear" w:color="auto" w:fill="auto"/>
+          </w:tcPr>
+          <w:p>
+            <w:pPr>
+              <w:cnfStyle w:val="000000100000" w:firstRow="0" w:lastRow="0" w:firstColumn="0" w:lastColumn="0" w:oddVBand="0" w:evenVBand="0" w:oddHBand="1" w:evenHBand="0" w:firstRowFirstColumn="0" w:firstRowLastColumn="0" w:lastRowFirstColumn="0" w:lastRowLastColumn="0"/>
+            </w:pPr>
+            <w:r>
+              <w:t>null</w:t>
+            </w:r>
+          </w:p>
+        </w:tc>
+      </w:tr>
+      <w:tr>
+        <w:tc>
+          <w:tcPr>
+            <w:cnfStyle w:val="001000000000" w:firstRow="0" w:lastRow="0" w:firstColumn="1" w:lastColumn="0" w:oddVBand="0" w:evenVBand="0" w:oddHBand="0" w:evenHBand="0" w:firstRowFirstColumn="0" w:firstRowLastColumn="0" w:lastRowFirstColumn="0" w:lastRowLastColumn="0"/>
+            <w:tcW w:w="1369" w:type="dxa"/>
+          </w:tcPr>
+          <w:p>
+            <w:r>
+              <w:t>dashboard route</w:t>
+            </w:r>
+          </w:p>
+        </w:tc>
+        <w:tc>
+          <w:tcPr>
+            <w:tcW w:w="1848" w:type="dxa"/>
+          </w:tcPr>
+          <w:p>
+            <w:pPr>
+              <w:cnfStyle w:val="000000000000" w:firstRow="0" w:lastRow="0" w:firstColumn="0" w:lastColumn="0" w:oddVBand="0" w:evenVBand="0" w:oddHBand="0" w:evenHBand="0" w:firstRowFirstColumn="0" w:firstRowLastColumn="0" w:lastRowFirstColumn="0" w:lastRowLastColumn="0"/>
+            </w:pPr>
+            <w:r>
+              <w:t>Dashboard</w:t>
+            </w:r>
+            <w:r>
+              <w:t xml:space="preserve"> route when clicked takes user back to home page</w:t>
+            </w:r>
+          </w:p>
+        </w:tc>
+        <w:tc>
+          <w:tcPr>
+            <w:tcW w:w="1088" w:type="dxa"/>
+          </w:tcPr>
+          <w:p>
+            <w:pPr>
+              <w:cnfStyle w:val="000000000000" w:firstRow="0" w:lastRow="0" w:firstColumn="0" w:lastColumn="0" w:oddVBand="0" w:evenVBand="0" w:oddHBand="0" w:evenHBand="0" w:firstRowFirstColumn="0" w:firstRowLastColumn="0" w:lastRowFirstColumn="0" w:lastRowLastColumn="0"/>
+            </w:pPr>
+            <w:r>
+              <w:t>Dashboard</w:t>
+            </w:r>
+            <w:r>
+              <w:t xml:space="preserve"> route directs user to </w:t>
+            </w:r>
+            <w:r>
+              <w:t>dashboard</w:t>
+            </w:r>
+            <w:r>
+              <w:t xml:space="preserve"> page</w:t>
+            </w:r>
+          </w:p>
+        </w:tc>
+        <w:tc>
+          <w:tcPr>
+            <w:tcW w:w="748" w:type="dxa"/>
+            <w:shd w:val="clear" w:color="auto" w:fill="70AD47" w:themeFill="accent6"/>
+          </w:tcPr>
+          <w:p>
+            <w:pPr>
+              <w:cnfStyle w:val="000000000000" w:firstRow="0" w:lastRow="0" w:firstColumn="0" w:lastColumn="0" w:oddVBand="0" w:evenVBand="0" w:oddHBand="0" w:evenHBand="0" w:firstRowFirstColumn="0" w:firstRowLastColumn="0" w:lastRowFirstColumn="0" w:lastRowLastColumn="0"/>
+            </w:pPr>
+            <w:r>
+              <w:t>Pass</w:t>
+            </w:r>
+          </w:p>
+        </w:tc>
+        <w:tc>
+          <w:tcPr>
+            <w:tcW w:w="2137" w:type="dxa"/>
+          </w:tcPr>
+          <w:p>
+            <w:pPr>
+              <w:cnfStyle w:val="000000000000" w:firstRow="0" w:lastRow="0" w:firstColumn="0" w:lastColumn="0" w:oddVBand="0" w:evenVBand="0" w:oddHBand="0" w:evenHBand="0" w:firstRowFirstColumn="0" w:firstRowLastColumn="0" w:lastRowFirstColumn="0" w:lastRowLastColumn="0"/>
+            </w:pPr>
+            <w:r>
+              <w:t>Null</w:t>
+            </w:r>
+          </w:p>
+        </w:tc>
+        <w:tc>
+          <w:tcPr>
+            <w:tcW w:w="1088" w:type="dxa"/>
+          </w:tcPr>
+          <w:p>
+            <w:pPr>
+              <w:cnfStyle w:val="000000000000" w:firstRow="0" w:lastRow="0" w:firstColumn="0" w:lastColumn="0" w:oddVBand="0" w:evenVBand="0" w:oddHBand="0" w:evenHBand="0" w:firstRowFirstColumn="0" w:firstRowLastColumn="0" w:lastRowFirstColumn="0" w:lastRowLastColumn="0"/>
+            </w:pPr>
+            <w:r>
+              <w:t>Null</w:t>
+            </w:r>
+          </w:p>
+        </w:tc>
+        <w:tc>
+          <w:tcPr>
+            <w:tcW w:w="748" w:type="dxa"/>
+            <w:shd w:val="clear" w:color="auto" w:fill="auto"/>
+          </w:tcPr>
+          <w:p>
+            <w:pPr>
+              <w:cnfStyle w:val="000000000000" w:firstRow="0" w:lastRow="0" w:firstColumn="0" w:lastColumn="0" w:oddVBand="0" w:evenVBand="0" w:oddHBand="0" w:evenHBand="0" w:firstRowFirstColumn="0" w:firstRowLastColumn="0" w:lastRowFirstColumn="0" w:lastRowLastColumn="0"/>
+            </w:pPr>
+            <w:r>
+              <w:t>null</w:t>
+            </w:r>
+          </w:p>
+        </w:tc>
+      </w:tr>
+      <w:tr>
+        <w:trPr>
+          <w:cnfStyle w:val="000000100000" w:firstRow="0" w:lastRow="0" w:firstColumn="0" w:lastColumn="0" w:oddVBand="0" w:evenVBand="0" w:oddHBand="1" w:evenHBand="0" w:firstRowFirstColumn="0" w:firstRowLastColumn="0" w:lastRowFirstColumn="0" w:lastRowLastColumn="0"/>
+        </w:trPr>
+        <w:tc>
+          <w:tcPr>
+            <w:cnfStyle w:val="001000000000" w:firstRow="0" w:lastRow="0" w:firstColumn="1" w:lastColumn="0" w:oddVBand="0" w:evenVBand="0" w:oddHBand="0" w:evenHBand="0" w:firstRowFirstColumn="0" w:firstRowLastColumn="0" w:lastRowFirstColumn="0" w:lastRowLastColumn="0"/>
+            <w:tcW w:w="1369" w:type="dxa"/>
+          </w:tcPr>
+          <w:p>
+            <w:r>
+              <w:t>Login route</w:t>
+            </w:r>
+          </w:p>
+        </w:tc>
+        <w:tc>
+          <w:tcPr>
+            <w:tcW w:w="1848" w:type="dxa"/>
+          </w:tcPr>
+          <w:p>
+            <w:pPr>
+              <w:cnfStyle w:val="000000100000" w:firstRow="0" w:lastRow="0" w:firstColumn="0" w:lastColumn="0" w:oddVBand="0" w:evenVBand="0" w:oddHBand="1" w:evenHBand="0" w:firstRowFirstColumn="0" w:firstRowLastColumn="0" w:lastRowFirstColumn="0" w:lastRowLastColumn="0"/>
+            </w:pPr>
+            <w:r>
+              <w:t>Login</w:t>
+            </w:r>
+            <w:r>
+              <w:t xml:space="preserve"> route when clicked takes user back to </w:t>
+            </w:r>
+            <w:r>
+              <w:t>login</w:t>
+            </w:r>
+            <w:r>
+              <w:t xml:space="preserve"> page</w:t>
+            </w:r>
+          </w:p>
+        </w:tc>
+        <w:tc>
+          <w:tcPr>
+            <w:tcW w:w="1088" w:type="dxa"/>
+          </w:tcPr>
+          <w:p>
+            <w:pPr>
+              <w:cnfStyle w:val="000000100000" w:firstRow="0" w:lastRow="0" w:firstColumn="0" w:lastColumn="0" w:oddVBand="0" w:evenVBand="0" w:oddHBand="1" w:evenHBand="0" w:firstRowFirstColumn="0" w:firstRowLastColumn="0" w:lastRowFirstColumn="0" w:lastRowLastColumn="0"/>
+            </w:pPr>
+            <w:r>
+              <w:t>Login</w:t>
+            </w:r>
+            <w:r>
+              <w:t xml:space="preserve"> route directs user to </w:t>
+            </w:r>
+            <w:r>
+              <w:t>login</w:t>
+            </w:r>
+            <w:r>
+              <w:t xml:space="preserve"> page</w:t>
+            </w:r>
+          </w:p>
+        </w:tc>
+        <w:tc>
+          <w:tcPr>
+            <w:tcW w:w="748" w:type="dxa"/>
+            <w:shd w:val="clear" w:color="auto" w:fill="70AD47" w:themeFill="accent6"/>
+          </w:tcPr>
+          <w:p>
+            <w:pPr>
+              <w:cnfStyle w:val="000000100000" w:firstRow="0" w:lastRow="0" w:firstColumn="0" w:lastColumn="0" w:oddVBand="0" w:evenVBand="0" w:oddHBand="1" w:evenHBand="0" w:firstRowFirstColumn="0" w:firstRowLastColumn="0" w:lastRowFirstColumn="0" w:lastRowLastColumn="0"/>
+            </w:pPr>
+            <w:r>
+              <w:t>Pass</w:t>
+            </w:r>
+          </w:p>
+        </w:tc>
+        <w:tc>
+          <w:tcPr>
+            <w:tcW w:w="2137" w:type="dxa"/>
+          </w:tcPr>
+          <w:p>
+            <w:pPr>
+              <w:cnfStyle w:val="000000100000" w:firstRow="0" w:lastRow="0" w:firstColumn="0" w:lastColumn="0" w:oddVBand="0" w:evenVBand="0" w:oddHBand="1" w:evenHBand="0" w:firstRowFirstColumn="0" w:firstRowLastColumn="0" w:lastRowFirstColumn="0" w:lastRowLastColumn="0"/>
+            </w:pPr>
+            <w:r>
+              <w:t>Null</w:t>
+            </w:r>
+          </w:p>
+        </w:tc>
+        <w:tc>
+          <w:tcPr>
+            <w:tcW w:w="1088" w:type="dxa"/>
+          </w:tcPr>
+          <w:p>
+            <w:pPr>
+              <w:cnfStyle w:val="000000100000" w:firstRow="0" w:lastRow="0" w:firstColumn="0" w:lastColumn="0" w:oddVBand="0" w:evenVBand="0" w:oddHBand="1" w:evenHBand="0" w:firstRowFirstColumn="0" w:firstRowLastColumn="0" w:lastRowFirstColumn="0" w:lastRowLastColumn="0"/>
+            </w:pPr>
+            <w:r>
+              <w:t>Null</w:t>
+            </w:r>
+          </w:p>
+        </w:tc>
+        <w:tc>
+          <w:tcPr>
+            <w:tcW w:w="748" w:type="dxa"/>
+            <w:shd w:val="clear" w:color="auto" w:fill="auto"/>
+          </w:tcPr>
+          <w:p>
+            <w:pPr>
+              <w:cnfStyle w:val="000000100000" w:firstRow="0" w:lastRow="0" w:firstColumn="0" w:lastColumn="0" w:oddVBand="0" w:evenVBand="0" w:oddHBand="1" w:evenHBand="0" w:firstRowFirstColumn="0" w:firstRowLastColumn="0" w:lastRowFirstColumn="0" w:lastRowLastColumn="0"/>
+            </w:pPr>
+            <w:r>
+              <w:t>null</w:t>
+            </w:r>
+          </w:p>
+        </w:tc>
+      </w:tr>
+      <w:tr>
+        <w:tc>
+          <w:tcPr>
+            <w:cnfStyle w:val="001000000000" w:firstRow="0" w:lastRow="0" w:firstColumn="1" w:lastColumn="0" w:oddVBand="0" w:evenVBand="0" w:oddHBand="0" w:evenHBand="0" w:firstRowFirstColumn="0" w:firstRowLastColumn="0" w:lastRowFirstColumn="0" w:lastRowLastColumn="0"/>
+            <w:tcW w:w="1369" w:type="dxa"/>
+          </w:tcPr>
+          <w:p>
+            <w:r>
+              <w:t>Register route</w:t>
+            </w:r>
+          </w:p>
+        </w:tc>
+        <w:tc>
+          <w:tcPr>
+            <w:tcW w:w="1848" w:type="dxa"/>
+          </w:tcPr>
+          <w:p>
+            <w:pPr>
+              <w:cnfStyle w:val="000000000000" w:firstRow="0" w:lastRow="0" w:firstColumn="0" w:lastColumn="0" w:oddVBand="0" w:evenVBand="0" w:oddHBand="0" w:evenHBand="0" w:firstRowFirstColumn="0" w:firstRowLastColumn="0" w:lastRowFirstColumn="0" w:lastRowLastColumn="0"/>
+            </w:pPr>
+            <w:r>
+              <w:t>Register</w:t>
+            </w:r>
+            <w:r>
+              <w:t xml:space="preserve"> route when clicked takes user back to home page</w:t>
+            </w:r>
+          </w:p>
+        </w:tc>
+        <w:tc>
+          <w:tcPr>
+            <w:tcW w:w="1088" w:type="dxa"/>
+          </w:tcPr>
+          <w:p>
+            <w:pPr>
+              <w:cnfStyle w:val="000000000000" w:firstRow="0" w:lastRow="0" w:firstColumn="0" w:lastColumn="0" w:oddVBand="0" w:evenVBand="0" w:oddHBand="0" w:evenHBand="0" w:firstRowFirstColumn="0" w:firstRowLastColumn="0" w:lastRowFirstColumn="0" w:lastRowLastColumn="0"/>
+            </w:pPr>
+            <w:r>
+              <w:t>Register</w:t>
+            </w:r>
+            <w:r>
+              <w:t xml:space="preserve"> route directs user to home page</w:t>
+            </w:r>
+          </w:p>
+        </w:tc>
+        <w:tc>
+          <w:tcPr>
+            <w:tcW w:w="748" w:type="dxa"/>
+            <w:shd w:val="clear" w:color="auto" w:fill="70AD47" w:themeFill="accent6"/>
+          </w:tcPr>
+          <w:p>
+            <w:pPr>
+              <w:cnfStyle w:val="000000000000" w:firstRow="0" w:lastRow="0" w:firstColumn="0" w:lastColumn="0" w:oddVBand="0" w:evenVBand="0" w:oddHBand="0" w:evenHBand="0" w:firstRowFirstColumn="0" w:firstRowLastColumn="0" w:lastRowFirstColumn="0" w:lastRowLastColumn="0"/>
+            </w:pPr>
+            <w:r>
+              <w:t>Pass</w:t>
+            </w:r>
+          </w:p>
+        </w:tc>
+        <w:tc>
+          <w:tcPr>
+            <w:tcW w:w="2137" w:type="dxa"/>
+          </w:tcPr>
+          <w:p>
+            <w:pPr>
+              <w:cnfStyle w:val="000000000000" w:firstRow="0" w:lastRow="0" w:firstColumn="0" w:lastColumn="0" w:oddVBand="0" w:evenVBand="0" w:oddHBand="0" w:evenHBand="0" w:firstRowFirstColumn="0" w:firstRowLastColumn="0" w:lastRowFirstColumn="0" w:lastRowLastColumn="0"/>
+            </w:pPr>
+            <w:r>
+              <w:t>Null</w:t>
+            </w:r>
+          </w:p>
+        </w:tc>
+        <w:tc>
+          <w:tcPr>
+            <w:tcW w:w="1088" w:type="dxa"/>
+          </w:tcPr>
+          <w:p>
+            <w:pPr>
+              <w:cnfStyle w:val="000000000000" w:firstRow="0" w:lastRow="0" w:firstColumn="0" w:lastColumn="0" w:oddVBand="0" w:evenVBand="0" w:oddHBand="0" w:evenHBand="0" w:firstRowFirstColumn="0" w:firstRowLastColumn="0" w:lastRowFirstColumn="0" w:lastRowLastColumn="0"/>
+            </w:pPr>
+            <w:r>
+              <w:t>Null</w:t>
+            </w:r>
+          </w:p>
+        </w:tc>
+        <w:tc>
+          <w:tcPr>
+            <w:tcW w:w="748" w:type="dxa"/>
+            <w:shd w:val="clear" w:color="auto" w:fill="auto"/>
+          </w:tcPr>
+          <w:p>
+            <w:pPr>
+              <w:cnfStyle w:val="000000000000" w:firstRow="0" w:lastRow="0" w:firstColumn="0" w:lastColumn="0" w:oddVBand="0" w:evenVBand="0" w:oddHBand="0" w:evenHBand="0" w:firstRowFirstColumn="0" w:firstRowLastColumn="0" w:lastRowFirstColumn="0" w:lastRowLastColumn="0"/>
+            </w:pPr>
+            <w:r>
+              <w:t>null</w:t>
+            </w:r>
+          </w:p>
+        </w:tc>
+      </w:tr>
+    </w:tbl>
     <w:p>
       <w:r>
         <w:br w:type="page"/>
@@ -986,23 +3010,23 @@
       <w:pPr>
         <w:pStyle w:val="Heading1"/>
       </w:pPr>
-      <w:bookmarkStart w:id="1" w:name="_Toc74583595"/>
+      <w:bookmarkStart w:id="3" w:name="_Toc75551979"/>
       <w:r>
         <w:lastRenderedPageBreak/>
         <w:t>Exploring and Describing web technology used in the web app.</w:t>
       </w:r>
-      <w:bookmarkEnd w:id="1"/>
+      <w:bookmarkEnd w:id="3"/>
     </w:p>
     <w:p/>
     <w:p>
       <w:pPr>
         <w:pStyle w:val="Heading2"/>
       </w:pPr>
-      <w:bookmarkStart w:id="2" w:name="_Toc74583596"/>
+      <w:bookmarkStart w:id="4" w:name="_Toc75551980"/>
       <w:r>
         <w:t>Introduction of web technology</w:t>
       </w:r>
-      <w:bookmarkEnd w:id="2"/>
+      <w:bookmarkEnd w:id="4"/>
     </w:p>
     <w:p/>
     <w:p>
@@ -1013,13 +3037,136 @@
         <w:t>Angular is a development platform, built on TypeScript</w:t>
       </w:r>
       <w:r>
-        <w:t xml:space="preserve">”. Angular can be a component focused framework for developing scalable and reusable code. There is an excellent range of library features that allow for routing, form management, </w:t>
+        <w:t>”</w:t>
+      </w:r>
+      <w:r>
+        <w:t xml:space="preserve"> </w:t>
+      </w:r>
+      <w:r>
+        <w:fldChar w:fldCharType="begin"/>
+      </w:r>
+      <w:r>
+        <w:instrText xml:space="preserve"> ADDIN ZOTERO_ITEM CSL_CITATION {"citationID":"TvQgSOuR","properties":{"formattedCitation":"({\\i{}Angular - Introduction to Angular Concepts}, n.d.)","plainCitation":"(Angular - Introduction to Angular Concepts, n.d.)","noteIndex":0},"citationItems":[{"id":1,"uris":["http://zotero.org/users/local/RfbU49rY/items/2YFRBCKP"],"uri":["http://zotero.org/users/local/RfbU49rY/items/2YFRBCKP"],"itemData":{"id":1,"type":"webpage","title":"Angular - Introduction to Angular concepts","URL":"https://angular.io/guide/architecture","accessed":{"date-parts":[["2021",5,16]]}}}],"schema":"https://github.com/citation-style-language/schema/raw/master/csl-citation.json"} </w:instrText>
+      </w:r>
+      <w:r>
+        <w:fldChar w:fldCharType="separate"/>
+      </w:r>
+      <w:r>
+        <w:rPr>
+          <w:rFonts w:ascii="Calibri" w:hAnsi="Calibri" w:cs="Calibri"/>
+          <w:szCs w:val="24"/>
+        </w:rPr>
+        <w:t>(</w:t>
+      </w:r>
+      <w:r>
+        <w:rPr>
+          <w:rFonts w:ascii="Calibri" w:hAnsi="Calibri" w:cs="Calibri"/>
+          <w:i/>
+          <w:iCs/>
+          <w:szCs w:val="24"/>
+        </w:rPr>
+        <w:t>Angular - Introduction to Angular Concepts</w:t>
+      </w:r>
+      <w:r>
+        <w:rPr>
+          <w:rFonts w:ascii="Calibri" w:hAnsi="Calibri" w:cs="Calibri"/>
+          <w:szCs w:val="24"/>
+        </w:rPr>
+        <w:t>, n.d.)</w:t>
+      </w:r>
+      <w:r>
+        <w:fldChar w:fldCharType="end"/>
+      </w:r>
+      <w:r>
+        <w:t>. Angular can be a component focused framework for developing scalable and reusable code</w:t>
+      </w:r>
+      <w:r>
+        <w:t xml:space="preserve"> </w:t>
+      </w:r>
+      <w:r>
+        <w:fldChar w:fldCharType="begin"/>
+      </w:r>
+      <w:r>
+        <w:instrText xml:space="preserve"> ADDIN ZOTERO_ITEM CSL_CITATION {"citationID":"087NhXAP","properties":{"formattedCitation":"({\\i{}Angular - Introduction to Angular Concepts}, n.d.)","plainCitation":"(Angular - Introduction to Angular Concepts, n.d.)","noteIndex":0},"citationItems":[{"id":1,"uris":["http://zotero.org/users/local/RfbU49rY/items/2YFRBCKP"],"uri":["http://zotero.org/users/local/RfbU49rY/items/2YFRBCKP"],"itemData":{"id":1,"type":"webpage","title":"Angular - Introduction to Angular concepts","URL":"https://angular.io/guide/architecture","accessed":{"date-parts":[["2021",5,16]]}}}],"schema":"https://github.com/citation-style-language/schema/raw/master/csl-citation.json"} </w:instrText>
+      </w:r>
+      <w:r>
+        <w:fldChar w:fldCharType="separate"/>
+      </w:r>
+      <w:r>
+        <w:rPr>
+          <w:rFonts w:ascii="Calibri" w:hAnsi="Calibri" w:cs="Calibri"/>
+          <w:szCs w:val="24"/>
+        </w:rPr>
+        <w:t>(</w:t>
+      </w:r>
+      <w:r>
+        <w:rPr>
+          <w:rFonts w:ascii="Calibri" w:hAnsi="Calibri" w:cs="Calibri"/>
+          <w:i/>
+          <w:iCs/>
+          <w:szCs w:val="24"/>
+        </w:rPr>
+        <w:t>Angular - Introduction to Angular Concepts</w:t>
+      </w:r>
+      <w:r>
+        <w:rPr>
+          <w:rFonts w:ascii="Calibri" w:hAnsi="Calibri" w:cs="Calibri"/>
+          <w:szCs w:val="24"/>
+        </w:rPr>
+        <w:t>, n.d.)</w:t>
+      </w:r>
+      <w:r>
+        <w:fldChar w:fldCharType="end"/>
+      </w:r>
+      <w:r>
+        <w:t xml:space="preserve">. There is an excellent range of library features that allow for routing, form management, </w:t>
       </w:r>
       <w:r>
         <w:t>two-way</w:t>
       </w:r>
       <w:r>
-        <w:t xml:space="preserve"> data binding and many other useful features. </w:t>
+        <w:t xml:space="preserve"> data binding and many other useful features</w:t>
+      </w:r>
+      <w:r>
+        <w:t xml:space="preserve"> </w:t>
+      </w:r>
+      <w:r>
+        <w:fldChar w:fldCharType="begin"/>
+      </w:r>
+      <w:r>
+        <w:instrText xml:space="preserve"> ADDIN ZOTERO_ITEM CSL_CITATION {"citationID":"sm3AwBvP","properties":{"formattedCitation":"({\\i{}Angular - Introduction to Angular Concepts}, n.d.)","plainCitation":"(Angular - Introduction to Angular Concepts, n.d.)","noteIndex":0},"citationItems":[{"id":1,"uris":["http://zotero.org/users/local/RfbU49rY/items/2YFRBCKP"],"uri":["http://zotero.org/users/local/RfbU49rY/items/2YFRBCKP"],"itemData":{"id":1,"type":"webpage","title":"Angular - Introduction to Angular concepts","URL":"https://angular.io/guide/architecture","accessed":{"date-parts":[["2021",5,16]]}}}],"schema":"https://github.com/citation-style-language/schema/raw/master/csl-citation.json"} </w:instrText>
+      </w:r>
+      <w:r>
+        <w:fldChar w:fldCharType="separate"/>
+      </w:r>
+      <w:r>
+        <w:rPr>
+          <w:rFonts w:ascii="Calibri" w:hAnsi="Calibri" w:cs="Calibri"/>
+          <w:szCs w:val="24"/>
+        </w:rPr>
+        <w:t>(</w:t>
+      </w:r>
+      <w:r>
+        <w:rPr>
+          <w:rFonts w:ascii="Calibri" w:hAnsi="Calibri" w:cs="Calibri"/>
+          <w:i/>
+          <w:iCs/>
+          <w:szCs w:val="24"/>
+        </w:rPr>
+        <w:t>Angular - Introduction to Angular Concepts</w:t>
+      </w:r>
+      <w:r>
+        <w:rPr>
+          <w:rFonts w:ascii="Calibri" w:hAnsi="Calibri" w:cs="Calibri"/>
+          <w:szCs w:val="24"/>
+        </w:rPr>
+        <w:t>, n.d.)</w:t>
+      </w:r>
+      <w:r>
+        <w:fldChar w:fldCharType="end"/>
+      </w:r>
+      <w:r>
+        <w:t xml:space="preserve">. </w:t>
       </w:r>
     </w:p>
     <w:p>
@@ -1030,22 +3177,258 @@
         <w:t>from single-developer applications</w:t>
       </w:r>
       <w:r>
-        <w:t xml:space="preserve"> to multi-user enterprise application. Whereas other frameworks struggle to do so. </w:t>
+        <w:t xml:space="preserve"> to multi-user enterprise application</w:t>
       </w:r>
       <w:r>
         <w:t xml:space="preserve"> </w:t>
+      </w:r>
+      <w:r>
+        <w:fldChar w:fldCharType="begin"/>
+      </w:r>
+      <w:r>
+        <w:instrText xml:space="preserve"> ADDIN ZOTERO_ITEM CSL_CITATION {"citationID":"bqcrufXG","properties":{"formattedCitation":"({\\i{}Angular - Introduction to Angular Concepts}, n.d.)","plainCitation":"(Angular - Introduction to Angular Concepts, n.d.)","noteIndex":0},"citationItems":[{"id":1,"uris":["http://zotero.org/users/local/RfbU49rY/items/2YFRBCKP"],"uri":["http://zotero.org/users/local/RfbU49rY/items/2YFRBCKP"],"itemData":{"id":1,"type":"webpage","title":"Angular - Introduction to Angular concepts","URL":"https://angular.io/guide/architecture","accessed":{"date-parts":[["2021",5,16]]}}}],"schema":"https://github.com/citation-style-language/schema/raw/master/csl-citation.json"} </w:instrText>
+      </w:r>
+      <w:r>
+        <w:fldChar w:fldCharType="separate"/>
+      </w:r>
+      <w:r>
+        <w:rPr>
+          <w:rFonts w:ascii="Calibri" w:hAnsi="Calibri" w:cs="Calibri"/>
+          <w:szCs w:val="24"/>
+        </w:rPr>
+        <w:t>(</w:t>
+      </w:r>
+      <w:r>
+        <w:rPr>
+          <w:rFonts w:ascii="Calibri" w:hAnsi="Calibri" w:cs="Calibri"/>
+          <w:i/>
+          <w:iCs/>
+          <w:szCs w:val="24"/>
+        </w:rPr>
+        <w:t>Angular - Introduction to Angular Concepts</w:t>
+      </w:r>
+      <w:r>
+        <w:rPr>
+          <w:rFonts w:ascii="Calibri" w:hAnsi="Calibri" w:cs="Calibri"/>
+          <w:szCs w:val="24"/>
+        </w:rPr>
+        <w:t>, n.d.)</w:t>
+      </w:r>
+      <w:r>
+        <w:fldChar w:fldCharType="end"/>
+      </w:r>
+      <w:r>
+        <w:t>. Whereas other frameworks struggle to do so.</w:t>
+      </w:r>
+    </w:p>
+    <w:p>
+      <w:r>
+        <w:t xml:space="preserve">The structure of Angular relies on components designed and organised through NgModules </w:t>
+      </w:r>
+      <w:r>
+        <w:fldChar w:fldCharType="begin"/>
+      </w:r>
+      <w:r>
+        <w:instrText xml:space="preserve"> ADDIN ZOTERO_ITEM CSL_CITATION {"citationID":"hL7cJU7q","properties":{"formattedCitation":"({\\i{}Angular - Introduction to Angular Concepts}, n.d.)","plainCitation":"(Angular - Introduction to Angular Concepts, n.d.)","noteIndex":0},"citationItems":[{"id":1,"uris":["http://zotero.org/users/local/RfbU49rY/items/2YFRBCKP"],"uri":["http://zotero.org/users/local/RfbU49rY/items/2YFRBCKP"],"itemData":{"id":1,"type":"webpage","title":"Angular - Introduction to Angular concepts","URL":"https://angular.io/guide/architecture","accessed":{"date-parts":[["2021",5,16]]}}}],"schema":"https://github.com/citation-style-language/schema/raw/master/csl-citation.json"} </w:instrText>
+      </w:r>
+      <w:r>
+        <w:fldChar w:fldCharType="separate"/>
+      </w:r>
+      <w:r>
+        <w:rPr>
+          <w:rFonts w:ascii="Calibri" w:hAnsi="Calibri" w:cs="Calibri"/>
+          <w:szCs w:val="24"/>
+        </w:rPr>
+        <w:t>(</w:t>
+      </w:r>
+      <w:r>
+        <w:rPr>
+          <w:rFonts w:ascii="Calibri" w:hAnsi="Calibri" w:cs="Calibri"/>
+          <w:i/>
+          <w:iCs/>
+          <w:szCs w:val="24"/>
+        </w:rPr>
+        <w:t>Angular - Introduction to Angular Concepts</w:t>
+      </w:r>
+      <w:r>
+        <w:rPr>
+          <w:rFonts w:ascii="Calibri" w:hAnsi="Calibri" w:cs="Calibri"/>
+          <w:szCs w:val="24"/>
+        </w:rPr>
+        <w:t>, n.d.)</w:t>
+      </w:r>
+      <w:r>
+        <w:fldChar w:fldCharType="end"/>
+      </w:r>
+      <w:r>
+        <w:t xml:space="preserve">. </w:t>
+      </w:r>
+    </w:p>
+    <w:p>
+      <w:r>
+        <w:t xml:space="preserve">The components of Angular uses Services, to bring specific login that are included directly to the component </w:t>
+      </w:r>
+      <w:r>
+        <w:fldChar w:fldCharType="begin"/>
+      </w:r>
+      <w:r>
+        <w:instrText xml:space="preserve"> ADDIN ZOTERO_ITEM CSL_CITATION {"citationID":"3BtJFNnw","properties":{"formattedCitation":"({\\i{}Angular - Introduction to Angular Concepts}, n.d.)","plainCitation":"(Angular - Introduction to Angular Concepts, n.d.)","noteIndex":0},"citationItems":[{"id":1,"uris":["http://zotero.org/users/local/RfbU49rY/items/2YFRBCKP"],"uri":["http://zotero.org/users/local/RfbU49rY/items/2YFRBCKP"],"itemData":{"id":1,"type":"webpage","title":"Angular - Introduction to Angular concepts","URL":"https://angular.io/guide/architecture","accessed":{"date-parts":[["2021",5,16]]}}}],"schema":"https://github.com/citation-style-language/schema/raw/master/csl-citation.json"} </w:instrText>
+      </w:r>
+      <w:r>
+        <w:fldChar w:fldCharType="separate"/>
+      </w:r>
+      <w:r>
+        <w:rPr>
+          <w:rFonts w:ascii="Calibri" w:hAnsi="Calibri" w:cs="Calibri"/>
+          <w:szCs w:val="24"/>
+        </w:rPr>
+        <w:t>(</w:t>
+      </w:r>
+      <w:r>
+        <w:rPr>
+          <w:rFonts w:ascii="Calibri" w:hAnsi="Calibri" w:cs="Calibri"/>
+          <w:i/>
+          <w:iCs/>
+          <w:szCs w:val="24"/>
+        </w:rPr>
+        <w:t>Angular - Introduction to Angular Concepts</w:t>
+      </w:r>
+      <w:r>
+        <w:rPr>
+          <w:rFonts w:ascii="Calibri" w:hAnsi="Calibri" w:cs="Calibri"/>
+          <w:szCs w:val="24"/>
+        </w:rPr>
+        <w:t>, n.d.)</w:t>
+      </w:r>
+      <w:r>
+        <w:fldChar w:fldCharType="end"/>
+      </w:r>
+      <w:r>
+        <w:t xml:space="preserve">. </w:t>
+      </w:r>
+    </w:p>
+    <w:p>
+      <w:r>
+        <w:t>Angular has a neat way of sharing data across different components using Services. This is allowed through the use if dependency injection</w:t>
+      </w:r>
+      <w:r>
+        <w:t xml:space="preserve"> </w:t>
+      </w:r>
+      <w:r>
+        <w:fldChar w:fldCharType="begin"/>
+      </w:r>
+      <w:r>
+        <w:instrText xml:space="preserve"> ADDIN ZOTERO_ITEM CSL_CITATION {"citationID":"wdTEuwX5","properties":{"formattedCitation":"({\\i{}Angular - Introduction to Angular Concepts}, n.d.)","plainCitation":"(Angular - Introduction to Angular Concepts, n.d.)","noteIndex":0},"citationItems":[{"id":1,"uris":["http://zotero.org/users/local/RfbU49rY/items/2YFRBCKP"],"uri":["http://zotero.org/users/local/RfbU49rY/items/2YFRBCKP"],"itemData":{"id":1,"type":"webpage","title":"Angular - Introduction to Angular concepts","URL":"https://angular.io/guide/architecture","accessed":{"date-parts":[["2021",5,16]]}}}],"schema":"https://github.com/citation-style-language/schema/raw/master/csl-citation.json"} </w:instrText>
+      </w:r>
+      <w:r>
+        <w:fldChar w:fldCharType="separate"/>
+      </w:r>
+      <w:r>
+        <w:rPr>
+          <w:rFonts w:ascii="Calibri" w:hAnsi="Calibri" w:cs="Calibri"/>
+          <w:szCs w:val="24"/>
+        </w:rPr>
+        <w:t>(</w:t>
+      </w:r>
+      <w:r>
+        <w:rPr>
+          <w:rFonts w:ascii="Calibri" w:hAnsi="Calibri" w:cs="Calibri"/>
+          <w:i/>
+          <w:iCs/>
+          <w:szCs w:val="24"/>
+        </w:rPr>
+        <w:t>Angular - Introduction to Angular Concepts</w:t>
+      </w:r>
+      <w:r>
+        <w:rPr>
+          <w:rFonts w:ascii="Calibri" w:hAnsi="Calibri" w:cs="Calibri"/>
+          <w:szCs w:val="24"/>
+        </w:rPr>
+        <w:t>, n.d.)</w:t>
+      </w:r>
+      <w:r>
+        <w:fldChar w:fldCharType="end"/>
+      </w:r>
+      <w:r>
+        <w:t xml:space="preserve">. </w:t>
+      </w:r>
+    </w:p>
+    <w:p>
+      <w:r>
+        <w:t>With all these features together Angular has a unique approach to how a component-based web framework should work</w:t>
+      </w:r>
+      <w:r>
+        <w:t xml:space="preserve"> </w:t>
+      </w:r>
+      <w:r>
+        <w:fldChar w:fldCharType="begin"/>
+      </w:r>
+      <w:r>
+        <w:instrText xml:space="preserve"> ADDIN ZOTERO_ITEM CSL_CITATION {"citationID":"Ye8pBeoX","properties":{"formattedCitation":"({\\i{}Angular - Introduction to Angular Concepts}, n.d.)","plainCitation":"(Angular - Introduction to Angular Concepts, n.d.)","noteIndex":0},"citationItems":[{"id":1,"uris":["http://zotero.org/users/local/RfbU49rY/items/2YFRBCKP"],"uri":["http://zotero.org/users/local/RfbU49rY/items/2YFRBCKP"],"itemData":{"id":1,"type":"webpage","title":"Angular - Introduction to Angular concepts","URL":"https://angular.io/guide/architecture","accessed":{"date-parts":[["2021",5,16]]}}}],"schema":"https://github.com/citation-style-language/schema/raw/master/csl-citation.json"} </w:instrText>
+      </w:r>
+      <w:r>
+        <w:fldChar w:fldCharType="separate"/>
+      </w:r>
+      <w:r>
+        <w:rPr>
+          <w:rFonts w:ascii="Calibri" w:hAnsi="Calibri" w:cs="Calibri"/>
+          <w:szCs w:val="24"/>
+        </w:rPr>
+        <w:t>(</w:t>
+      </w:r>
+      <w:r>
+        <w:rPr>
+          <w:rFonts w:ascii="Calibri" w:hAnsi="Calibri" w:cs="Calibri"/>
+          <w:i/>
+          <w:iCs/>
+          <w:szCs w:val="24"/>
+        </w:rPr>
+        <w:t>Angular - Introduction to Angular Concepts</w:t>
+      </w:r>
+      <w:r>
+        <w:rPr>
+          <w:rFonts w:ascii="Calibri" w:hAnsi="Calibri" w:cs="Calibri"/>
+          <w:szCs w:val="24"/>
+        </w:rPr>
+        <w:t>, n.d.)</w:t>
+      </w:r>
+      <w:r>
+        <w:fldChar w:fldCharType="end"/>
+      </w:r>
+      <w:r>
+        <w:t xml:space="preserve">. However, these rules are set in place to make the development rigid and </w:t>
+      </w:r>
+      <w:r>
+        <w:t>simpler</w:t>
+      </w:r>
+      <w:r>
+        <w:t xml:space="preserve"> to use. </w:t>
       </w:r>
     </w:p>
     <w:p/>
     <w:p>
       <w:pPr>
+        <w:rPr>
+          <w:rFonts w:asciiTheme="majorHAnsi" w:eastAsiaTheme="majorEastAsia" w:hAnsiTheme="majorHAnsi" w:cstheme="majorBidi"/>
+          <w:color w:val="2F5496" w:themeColor="accent1" w:themeShade="BF"/>
+          <w:sz w:val="26"/>
+          <w:szCs w:val="26"/>
+        </w:rPr>
+      </w:pPr>
+      <w:bookmarkStart w:id="5" w:name="_Toc75551981"/>
+      <w:r>
+        <w:br w:type="page"/>
+      </w:r>
+    </w:p>
+    <w:p>
+      <w:pPr>
         <w:pStyle w:val="Heading2"/>
       </w:pPr>
-      <w:bookmarkStart w:id="3" w:name="_Toc74583597"/>
-      <w:r>
+      <w:r>
+        <w:lastRenderedPageBreak/>
         <w:t>How I implemented the web technology</w:t>
       </w:r>
-      <w:bookmarkEnd w:id="3"/>
+      <w:bookmarkEnd w:id="5"/>
     </w:p>
     <w:p/>
     <w:p>
@@ -1057,18 +3440,94 @@
       </w:r>
       <w:r>
         <w:t xml:space="preserve">. After installing Angular, I created a new Angular application. I did this by typing ng new CanGive – the app was named CanGive. In doing all of this I had successfully implemented the Angular web technology. </w:t>
+      </w:r>
+    </w:p>
+    <w:p>
+      <w:r>
+        <w:t xml:space="preserve">The next step was to use the build components through the CLI, as Angular is a framework that consists of building blocks called components. Components are made up of a html file, </w:t>
+      </w:r>
+      <w:r>
+        <w:t>CSS</w:t>
+      </w:r>
+      <w:r>
+        <w:t xml:space="preserve"> file and a Typescript file. </w:t>
+      </w:r>
+      <w:r>
+        <w:t xml:space="preserve">I implemented my components in my web application by repopulating information into </w:t>
+      </w:r>
+      <w:r>
+        <w:t>this file</w:t>
+      </w:r>
+      <w:r>
+        <w:t xml:space="preserve"> accordingly. </w:t>
+      </w:r>
+    </w:p>
+    <w:p>
+      <w:r>
+        <w:t xml:space="preserve">Since Angular is a Single Page Application framework and is based upon the MVC pattern (model, view controller), I had to install and import Router and other features </w:t>
+      </w:r>
+      <w:r>
+        <w:t>to</w:t>
+      </w:r>
+      <w:r>
+        <w:t xml:space="preserve"> properly implement a single page application. </w:t>
+      </w:r>
+      <w:r>
+        <w:t xml:space="preserve">By implementing the Router, the framework was able to render different components/views depending on what component the user wants to see. </w:t>
+      </w:r>
+    </w:p>
+    <w:p>
+      <w:r>
+        <w:t xml:space="preserve">Services also played an important role in the development of my Angular website. Angular Typescript supports dependency </w:t>
+      </w:r>
+      <w:r>
+        <w:t>injections;</w:t>
+      </w:r>
+      <w:r>
+        <w:t xml:space="preserve"> thus I was able to inject services into the constructor of my chosen components, making it easy to access and pass data through the service and components. </w:t>
+      </w:r>
+    </w:p>
+    <w:p>
+      <w:r>
+        <w:t xml:space="preserve">With all these features and </w:t>
+      </w:r>
+      <w:r>
+        <w:t>tools,</w:t>
+      </w:r>
+      <w:r>
+        <w:t xml:space="preserve"> I was able to fully implement </w:t>
+      </w:r>
+      <w:r>
+        <w:t xml:space="preserve">Angular and build a client side application. </w:t>
+      </w:r>
+      <w:r>
+        <w:t xml:space="preserve"> </w:t>
       </w:r>
     </w:p>
     <w:p/>
     <w:p>
       <w:pPr>
+        <w:rPr>
+          <w:rFonts w:asciiTheme="majorHAnsi" w:eastAsiaTheme="majorEastAsia" w:hAnsiTheme="majorHAnsi" w:cstheme="majorBidi"/>
+          <w:color w:val="2F5496" w:themeColor="accent1" w:themeShade="BF"/>
+          <w:sz w:val="26"/>
+          <w:szCs w:val="26"/>
+        </w:rPr>
+      </w:pPr>
+      <w:bookmarkStart w:id="6" w:name="_Toc75551982"/>
+      <w:r>
+        <w:br w:type="page"/>
+      </w:r>
+    </w:p>
+    <w:p>
+      <w:pPr>
         <w:pStyle w:val="Heading2"/>
       </w:pPr>
-      <w:bookmarkStart w:id="4" w:name="_Toc74583598"/>
-      <w:r>
+      <w:r>
+        <w:lastRenderedPageBreak/>
         <w:t>Problems I have faced.</w:t>
       </w:r>
-      <w:bookmarkEnd w:id="4"/>
+      <w:bookmarkEnd w:id="6"/>
     </w:p>
     <w:p>
       <w:r>
@@ -1134,11 +3593,7 @@
         <w:t xml:space="preserve">Another problem I faced, was creating the routes for the website. </w:t>
       </w:r>
       <w:r>
-        <w:t xml:space="preserve">Initially I had created the routes paths and installed Angular-router and the necessary packages, however, when implemented a navbar in the root app component the routes were not working. I then discovered that the problem </w:t>
-      </w:r>
-      <w:r>
-        <w:lastRenderedPageBreak/>
-        <w:t xml:space="preserve">was that I </w:t>
+        <w:t xml:space="preserve">Initially I had created the routes paths and installed Angular-router and the necessary packages, however, when implemented a navbar in the root app component the routes were not working. I then discovered that the problem was that I </w:t>
       </w:r>
       <w:r>
         <w:t>did not</w:t>
@@ -1153,25 +3608,581 @@
     <w:p/>
     <w:p>
       <w:pPr>
+        <w:rPr>
+          <w:rFonts w:asciiTheme="majorHAnsi" w:eastAsiaTheme="majorEastAsia" w:hAnsiTheme="majorHAnsi" w:cstheme="majorBidi"/>
+          <w:color w:val="2F5496" w:themeColor="accent1" w:themeShade="BF"/>
+          <w:sz w:val="26"/>
+          <w:szCs w:val="26"/>
+        </w:rPr>
+      </w:pPr>
+      <w:bookmarkStart w:id="7" w:name="_Toc75551983"/>
+      <w:r>
+        <w:br w:type="page"/>
+      </w:r>
+    </w:p>
+    <w:p>
+      <w:pPr>
         <w:pStyle w:val="Heading2"/>
       </w:pPr>
-      <w:bookmarkStart w:id="5" w:name="_Toc74583599"/>
-      <w:r>
-        <w:t>Describe the future of this technology for web development.</w:t>
-      </w:r>
-      <w:bookmarkEnd w:id="5"/>
+      <w:r>
+        <w:lastRenderedPageBreak/>
+        <w:t xml:space="preserve">Describe the future of </w:t>
+      </w:r>
+      <w:r>
+        <w:t xml:space="preserve">Angular web </w:t>
+      </w:r>
+      <w:r>
+        <w:t>framework.</w:t>
+      </w:r>
+      <w:bookmarkEnd w:id="7"/>
     </w:p>
     <w:p/>
     <w:p>
       <w:r>
-        <w:t xml:space="preserve">Angular was birthed by Google in September 2016. Angular had become popular and </w:t>
+        <w:t xml:space="preserve">Angular </w:t>
+      </w:r>
+      <w:r>
+        <w:t>is a mature framework compared to other newer frameworks that have come into the scene over the pa</w:t>
+      </w:r>
+      <w:r>
+        <w:t>st decade</w:t>
+      </w:r>
+      <w:r>
+        <w:t xml:space="preserve"> </w:t>
+      </w:r>
+      <w:r>
+        <w:fldChar w:fldCharType="begin"/>
+      </w:r>
+      <w:r>
+        <w:instrText xml:space="preserve"> ADDIN ZOTERO_ITEM CSL_CITATION {"citationID":"UYY4rYxS","properties":{"formattedCitation":"({\\i{}Angular}, n.d.)","plainCitation":"(Angular, n.d.)","noteIndex":0},"citationItems":[{"id":29,"uris":["http://zotero.org/users/local/RfbU49rY/items/F6PPH2YX"],"uri":["http://zotero.org/users/local/RfbU49rY/items/F6PPH2YX"],"itemData":{"id":29,"type":"webpage","title":"Angular","URL":"https://angular.io/","accessed":{"date-parts":[["2021",6,5]]}}}],"schema":"https://github.com/citation-style-language/schema/raw/master/csl-citation.json"} </w:instrText>
+      </w:r>
+      <w:r>
+        <w:fldChar w:fldCharType="separate"/>
+      </w:r>
+      <w:r>
+        <w:rPr>
+          <w:rFonts w:ascii="Calibri" w:hAnsi="Calibri" w:cs="Calibri"/>
+          <w:szCs w:val="24"/>
+        </w:rPr>
+        <w:t>(</w:t>
+      </w:r>
+      <w:r>
+        <w:rPr>
+          <w:rFonts w:ascii="Calibri" w:hAnsi="Calibri" w:cs="Calibri"/>
+          <w:i/>
+          <w:iCs/>
+          <w:szCs w:val="24"/>
+        </w:rPr>
+        <w:t>Angular</w:t>
+      </w:r>
+      <w:r>
+        <w:rPr>
+          <w:rFonts w:ascii="Calibri" w:hAnsi="Calibri" w:cs="Calibri"/>
+          <w:szCs w:val="24"/>
+        </w:rPr>
+        <w:t>, n.d.)</w:t>
+      </w:r>
+      <w:r>
+        <w:fldChar w:fldCharType="end"/>
+      </w:r>
+      <w:r>
+        <w:t xml:space="preserve">. </w:t>
+      </w:r>
+      <w:r>
+        <w:t xml:space="preserve">The future of Angular looks bright and exciting. </w:t>
+      </w:r>
+      <w:r>
+        <w:t>Whilst adopting</w:t>
+      </w:r>
+      <w:r>
+        <w:t xml:space="preserve"> Typescript</w:t>
+      </w:r>
+      <w:r>
+        <w:t>,</w:t>
+      </w:r>
+      <w:r>
+        <w:t xml:space="preserve"> Angular </w:t>
+      </w:r>
+      <w:r>
+        <w:t>striv</w:t>
+      </w:r>
+      <w:r>
+        <w:t>es</w:t>
+      </w:r>
+      <w:r>
+        <w:t xml:space="preserve"> to bring better coding and scripting experience for developers</w:t>
+      </w:r>
+      <w:r>
+        <w:t xml:space="preserve"> </w:t>
+      </w:r>
+      <w:r>
+        <w:fldChar w:fldCharType="begin"/>
+      </w:r>
+      <w:r>
+        <w:instrText xml:space="preserve"> ADDIN ZOTERO_ITEM CSL_CITATION {"citationID":"k5VxntEP","properties":{"formattedCitation":"(Sebek, 2021)","plainCitation":"(Sebek, 2021)","noteIndex":0},"citationItems":[{"id":113,"uris":["http://zotero.org/users/local/RfbU49rY/items/TE49LE5R"],"uri":["http://zotero.org/users/local/RfbU49rY/items/TE49LE5R"],"itemData":{"id":113,"type":"webpage","abstract":"What’s Ahead for Angular 12","container-title":"Medium","language":"en","title":"The Future of Angular 12 and Beyond","URL":"https://michelle-sebek.medium.com/the-future-of-angular-12-and-beyond-524e0d38dc64","author":[{"family":"Sebek","given":"Michelle"}],"accessed":{"date-parts":[["2021",6,24]]},"issued":{"date-parts":[["2021",5,13]]}}}],"schema":"https://github.com/citation-style-language/schema/raw/master/csl-citation.json"} </w:instrText>
+      </w:r>
+      <w:r>
+        <w:fldChar w:fldCharType="separate"/>
+      </w:r>
+      <w:r>
+        <w:rPr>
+          <w:rFonts w:ascii="Calibri" w:hAnsi="Calibri" w:cs="Calibri"/>
+        </w:rPr>
+        <w:t>(Sebek, 2021)</w:t>
+      </w:r>
+      <w:r>
+        <w:fldChar w:fldCharType="end"/>
+      </w:r>
+      <w:r>
+        <w:t xml:space="preserve">. </w:t>
+      </w:r>
+      <w:r>
+        <w:t xml:space="preserve">There are new updates coming to Angular this year that hopes to incorporate stricter type checking </w:t>
+      </w:r>
+      <w:r>
+        <w:t xml:space="preserve">for Reactive forms. </w:t>
+      </w:r>
+      <w:r>
+        <w:t xml:space="preserve">In doing this the Angular application </w:t>
+      </w:r>
+      <w:r>
+        <w:t xml:space="preserve">allows for better </w:t>
+      </w:r>
+      <w:r>
+        <w:t>bug detection and live errors</w:t>
+      </w:r>
+      <w:r>
+        <w:t xml:space="preserve"> </w:t>
+      </w:r>
+      <w:r>
+        <w:fldChar w:fldCharType="begin"/>
+      </w:r>
+      <w:r>
+        <w:instrText xml:space="preserve"> ADDIN ZOTERO_ITEM CSL_CITATION {"citationID":"8OZMzSpG","properties":{"formattedCitation":"(Sebek, 2021)","plainCitation":"(Sebek, 2021)","noteIndex":0},"citationItems":[{"id":113,"uris":["http://zotero.org/users/local/RfbU49rY/items/TE49LE5R"],"uri":["http://zotero.org/users/local/RfbU49rY/items/TE49LE5R"],"itemData":{"id":113,"type":"webpage","abstract":"What’s Ahead for Angular 12","container-title":"Medium","language":"en","title":"The Future of Angular 12 and Beyond","URL":"https://michelle-sebek.medium.com/the-future-of-angular-12-and-beyond-524e0d38dc64","author":[{"family":"Sebek","given":"Michelle"}],"accessed":{"date-parts":[["2021",6,24]]},"issued":{"date-parts":[["2021",5,13]]}}}],"schema":"https://github.com/citation-style-language/schema/raw/master/csl-citation.json"} </w:instrText>
+      </w:r>
+      <w:r>
+        <w:fldChar w:fldCharType="separate"/>
+      </w:r>
+      <w:r>
+        <w:rPr>
+          <w:rFonts w:ascii="Calibri" w:hAnsi="Calibri" w:cs="Calibri"/>
+        </w:rPr>
+        <w:t>(Sebek, 2021)</w:t>
+      </w:r>
+      <w:r>
+        <w:fldChar w:fldCharType="end"/>
+      </w:r>
+      <w:r>
+        <w:t xml:space="preserve">. </w:t>
+      </w:r>
+    </w:p>
+    <w:p>
+      <w:r>
+        <w:t>Angular is pushing the design and simplicity of its framework, therefore Angular will be making Zone.js optional. In return the Angular framework will</w:t>
+      </w:r>
+      <w:r>
+        <w:t xml:space="preserve"> smaller in size and improves debugging</w:t>
+      </w:r>
+      <w:r>
+        <w:t xml:space="preserve"> </w:t>
+      </w:r>
+      <w:r>
+        <w:fldChar w:fldCharType="begin"/>
+      </w:r>
+      <w:r>
+        <w:instrText xml:space="preserve"> ADDIN ZOTERO_ITEM CSL_CITATION {"citationID":"GBHfELn0","properties":{"formattedCitation":"(Sebek, 2021)","plainCitation":"(Sebek, 2021)","noteIndex":0},"citationItems":[{"id":113,"uris":["http://zotero.org/users/local/RfbU49rY/items/TE49LE5R"],"uri":["http://zotero.org/users/local/RfbU49rY/items/TE49LE5R"],"itemData":{"id":113,"type":"webpage","abstract":"What’s Ahead for Angular 12","container-title":"Medium","language":"en","title":"The Future of Angular 12 and Beyond","URL":"https://michelle-sebek.medium.com/the-future-of-angular-12-and-beyond-524e0d38dc64","author":[{"family":"Sebek","given":"Michelle"}],"accessed":{"date-parts":[["2021",6,24]]},"issued":{"date-parts":[["2021",5,13]]}}}],"schema":"https://github.com/citation-style-language/schema/raw/master/csl-citation.json"} </w:instrText>
+      </w:r>
+      <w:r>
+        <w:fldChar w:fldCharType="separate"/>
+      </w:r>
+      <w:r>
+        <w:rPr>
+          <w:rFonts w:ascii="Calibri" w:hAnsi="Calibri" w:cs="Calibri"/>
+        </w:rPr>
+        <w:t>(Sebek, 2021)</w:t>
+      </w:r>
+      <w:r>
+        <w:fldChar w:fldCharType="end"/>
+      </w:r>
+      <w:r>
+        <w:t xml:space="preserve">. </w:t>
+      </w:r>
+    </w:p>
+    <w:p>
+      <w:r>
+        <w:t xml:space="preserve">From my research around Angular, as I analysed their pros, cons, and differences between other frameworks. I am glad to say that Angular </w:t>
+      </w:r>
+      <w:r>
+        <w:t>continues</w:t>
+      </w:r>
+      <w:r>
+        <w:t xml:space="preserve"> to be a popular and in demand framework for modern web developers</w:t>
+      </w:r>
+      <w:r>
+        <w:t xml:space="preserve"> </w:t>
+      </w:r>
+      <w:r>
+        <w:fldChar w:fldCharType="begin"/>
+      </w:r>
+      <w:r>
+        <w:instrText xml:space="preserve"> ADDIN ZOTERO_ITEM CSL_CITATION {"citationID":"oR5Z6MI2","properties":{"formattedCitation":"({\\i{}Is Angular Dying Because of React?}, n.d.)","plainCitation":"(Is Angular Dying Because of React?, n.d.)","noteIndex":0},"citationItems":[{"id":123,"uris":["http://zotero.org/users/local/RfbU49rY/items/P2E5MSPN"],"uri":["http://zotero.org/users/local/RfbU49rY/items/P2E5MSPN"],"itemData":{"id":123,"type":"webpage","title":"Is Angular dying because of React?","URL":"https://www.dottedsquirrel.com/is-angular-dying-because-of-react/","accessed":{"date-parts":[["2021",6,25]]}}}],"schema":"https://github.com/citation-style-language/schema/raw/master/csl-citation.json"} </w:instrText>
+      </w:r>
+      <w:r>
+        <w:fldChar w:fldCharType="separate"/>
+      </w:r>
+      <w:r>
+        <w:rPr>
+          <w:rFonts w:ascii="Calibri" w:hAnsi="Calibri" w:cs="Calibri"/>
+          <w:szCs w:val="24"/>
+        </w:rPr>
+        <w:t>(</w:t>
+      </w:r>
+      <w:r>
+        <w:rPr>
+          <w:rFonts w:ascii="Calibri" w:hAnsi="Calibri" w:cs="Calibri"/>
+          <w:i/>
+          <w:iCs/>
+          <w:szCs w:val="24"/>
+        </w:rPr>
+        <w:t>Is Angular Dying Because of React?</w:t>
+      </w:r>
+      <w:r>
+        <w:rPr>
+          <w:rFonts w:ascii="Calibri" w:hAnsi="Calibri" w:cs="Calibri"/>
+          <w:szCs w:val="24"/>
+        </w:rPr>
+        <w:t>, n.d.)</w:t>
+      </w:r>
+      <w:r>
+        <w:fldChar w:fldCharType="end"/>
+      </w:r>
+      <w:r>
+        <w:t xml:space="preserve">. </w:t>
+      </w:r>
+      <w:r>
+        <w:t xml:space="preserve">I </w:t>
+      </w:r>
+      <w:r>
+        <w:t>foresee</w:t>
+      </w:r>
+      <w:r>
+        <w:t xml:space="preserve"> Angular to continue building upon </w:t>
+      </w:r>
+      <w:r>
+        <w:t>its</w:t>
+      </w:r>
+      <w:r>
+        <w:t xml:space="preserve"> framework, making it more friendly, </w:t>
+      </w:r>
+      <w:r>
+        <w:t>powerful,</w:t>
+      </w:r>
+      <w:r>
+        <w:t xml:space="preserve"> and simpler for Angular developers. </w:t>
+      </w:r>
+    </w:p>
+    <w:p>
+      <w:r>
+        <w:t>For the impact of internet users and developers Angular is known to be the most powerful and scalable framework out there</w:t>
+      </w:r>
+      <w:r>
+        <w:t xml:space="preserve"> </w:t>
+      </w:r>
+      <w:r>
+        <w:fldChar w:fldCharType="begin"/>
+      </w:r>
+      <w:r>
+        <w:instrText xml:space="preserve"> ADDIN ZOTERO_ITEM CSL_CITATION {"citationID":"TuPLRNKS","properties":{"formattedCitation":"({\\i{}8 Reasons Why You Need Angular Today | Grazitti Interactive}, n.d.)","plainCitation":"(8 Reasons Why You Need Angular Today | Grazitti Interactive, n.d.)","noteIndex":0},"citationItems":[{"id":117,"uris":["http://zotero.org/users/local/RfbU49rY/items/NFKKYETJ"],"uri":["http://zotero.org/users/local/RfbU49rY/items/NFKKYETJ"],"itemData":{"id":117,"type":"webpage","title":"8 Reasons Why You Need Angular Today | Grazitti Interactive","URL":"https://www.grazitti.com/blog/8-proven-reasons-you-need-angular-for-your-next-development-project/","accessed":{"date-parts":[["2021",6,25]]}}}],"schema":"https://github.com/citation-style-language/schema/raw/master/csl-citation.json"} </w:instrText>
+      </w:r>
+      <w:r>
+        <w:fldChar w:fldCharType="separate"/>
+      </w:r>
+      <w:r>
+        <w:rPr>
+          <w:rFonts w:ascii="Calibri" w:hAnsi="Calibri" w:cs="Calibri"/>
+          <w:szCs w:val="24"/>
+        </w:rPr>
+        <w:t>(</w:t>
+      </w:r>
+      <w:r>
+        <w:rPr>
+          <w:rFonts w:ascii="Calibri" w:hAnsi="Calibri" w:cs="Calibri"/>
+          <w:i/>
+          <w:iCs/>
+          <w:szCs w:val="24"/>
+        </w:rPr>
+        <w:t>8 Reasons Why You Need Angular Today | Grazitti Interactive</w:t>
+      </w:r>
+      <w:r>
+        <w:rPr>
+          <w:rFonts w:ascii="Calibri" w:hAnsi="Calibri" w:cs="Calibri"/>
+          <w:szCs w:val="24"/>
+        </w:rPr>
+        <w:t>, n.d.)</w:t>
+      </w:r>
+      <w:r>
+        <w:fldChar w:fldCharType="end"/>
+      </w:r>
+      <w:r>
+        <w:t xml:space="preserve">. Therefore, Angular has a place in future business and applications that allow for large scalability and popular use of internet users. Compared to React and Vue, Angular can scale and have a larger scope when developers want the comfort of knowing that the application is </w:t>
+      </w:r>
+      <w:r>
+        <w:t>future proof</w:t>
+      </w:r>
+      <w:r>
+        <w:t xml:space="preserve"> </w:t>
+      </w:r>
+      <w:r>
+        <w:fldChar w:fldCharType="begin"/>
+      </w:r>
+      <w:r>
+        <w:instrText xml:space="preserve"> ADDIN ZOTERO_ITEM CSL_CITATION {"citationID":"KHWdZfAP","properties":{"formattedCitation":"({\\i{}8 Proven Reasons You Need Angular for Your Next Development Project}, n.d.)","plainCitation":"(8 Proven Reasons You Need Angular for Your Next Development Project, n.d.)","noteIndex":0},"citationItems":[{"id":125,"uris":["http://zotero.org/users/local/RfbU49rY/items/234A2NGM"],"uri":["http://zotero.org/users/local/RfbU49rY/items/234A2NGM"],"itemData":{"id":125,"type":"webpage","abstract":"Unlike other development frameworks, you don't need third-party libraries with Angular to build dynamic applications. In this blog post, we have listed several other reasons why you need Angular for your next development project, including LTS by Google and code consistency.","container-title":"Grazitti Interactive","language":"en","title":"8 Proven Reasons You Need Angular for Your Next Development Project","URL":"https://www.grazitti.com/blog/8-proven-reasons-you-need-angular-for-your-next-development-project","accessed":{"date-parts":[["2021",6,25]]}}}],"schema":"https://github.com/citation-style-language/schema/raw/master/csl-citation.json"} </w:instrText>
+      </w:r>
+      <w:r>
+        <w:fldChar w:fldCharType="separate"/>
+      </w:r>
+      <w:r>
+        <w:rPr>
+          <w:rFonts w:ascii="Calibri" w:hAnsi="Calibri" w:cs="Calibri"/>
+          <w:szCs w:val="24"/>
+        </w:rPr>
+        <w:t>(</w:t>
+      </w:r>
+      <w:r>
+        <w:rPr>
+          <w:rFonts w:ascii="Calibri" w:hAnsi="Calibri" w:cs="Calibri"/>
+          <w:i/>
+          <w:iCs/>
+          <w:szCs w:val="24"/>
+        </w:rPr>
+        <w:t>8 Proven Reasons You Need Angular for Your Next Development Project</w:t>
+      </w:r>
+      <w:r>
+        <w:rPr>
+          <w:rFonts w:ascii="Calibri" w:hAnsi="Calibri" w:cs="Calibri"/>
+          <w:szCs w:val="24"/>
+        </w:rPr>
+        <w:t>, n.d.)</w:t>
+      </w:r>
+      <w:r>
+        <w:fldChar w:fldCharType="end"/>
+      </w:r>
+      <w:r>
+        <w:t xml:space="preserve">. </w:t>
+      </w:r>
+      <w:r>
+        <w:t xml:space="preserve">This also means that </w:t>
+      </w:r>
+      <w:r>
+        <w:t>future</w:t>
+      </w:r>
+      <w:r>
+        <w:t xml:space="preserve"> users of the Angular framework can have a great user experience as Angular is able to bring power and speed no matter the size of the application. </w:t>
+      </w:r>
+    </w:p>
+    <w:p>
+      <w:r>
+        <w:t xml:space="preserve">Angular will continue to be a popular framework, and will continue to do things </w:t>
+      </w:r>
+      <w:r>
+        <w:t>its</w:t>
+      </w:r>
+      <w:r>
+        <w:t xml:space="preserve"> own ways, which will have an impact of developers of Angular.</w:t>
+      </w:r>
+      <w:r>
+        <w:t xml:space="preserve"> Single Page Applications are becoming more popular and hasn’t reached </w:t>
+      </w:r>
+      <w:r>
+        <w:t>its</w:t>
+      </w:r>
+      <w:r>
+        <w:t xml:space="preserve"> peak in the internet world. </w:t>
+      </w:r>
+    </w:p>
+    <w:p/>
+    <w:p>
+      <w:pPr>
+        <w:rPr>
+          <w:rFonts w:asciiTheme="majorHAnsi" w:eastAsiaTheme="majorEastAsia" w:hAnsiTheme="majorHAnsi" w:cstheme="majorBidi"/>
+          <w:color w:val="2F5496" w:themeColor="accent1" w:themeShade="BF"/>
+          <w:sz w:val="32"/>
+          <w:szCs w:val="32"/>
+        </w:rPr>
+      </w:pPr>
+      <w:bookmarkStart w:id="8" w:name="_Toc75551984"/>
+      <w:r>
+        <w:br w:type="page"/>
+      </w:r>
+    </w:p>
+    <w:p>
+      <w:pPr>
+        <w:pStyle w:val="Heading1"/>
+      </w:pPr>
+      <w:r>
+        <w:lastRenderedPageBreak/>
+        <w:t>References</w:t>
+      </w:r>
+      <w:bookmarkEnd w:id="8"/>
+    </w:p>
+    <w:p/>
+    <w:p>
+      <w:pPr>
+        <w:pStyle w:val="Bibliography"/>
+        <w:rPr>
+          <w:rFonts w:ascii="Calibri" w:hAnsi="Calibri" w:cs="Calibri"/>
+        </w:rPr>
+      </w:pPr>
+      <w:r>
+        <w:fldChar w:fldCharType="begin"/>
+      </w:r>
+      <w:r>
+        <w:instrText xml:space="preserve"> ADDIN ZOTERO_BIBL {"uncited":[],"omitted":[],"custom":[]} CSL_BIBLIOGRAPHY </w:instrText>
+      </w:r>
+      <w:r>
+        <w:fldChar w:fldCharType="separate"/>
+      </w:r>
+      <w:r>
+        <w:rPr>
+          <w:rFonts w:ascii="Calibri" w:hAnsi="Calibri" w:cs="Calibri"/>
+          <w:i/>
+          <w:iCs/>
+        </w:rPr>
+        <w:t>8 Proven Reasons You Need Angular for Your Next Development Project</w:t>
+      </w:r>
+      <w:r>
+        <w:rPr>
+          <w:rFonts w:ascii="Calibri" w:hAnsi="Calibri" w:cs="Calibri"/>
+        </w:rPr>
+        <w:t>. (n.d.). Grazitti Interactive. Retrieved June 25, 2021, from https://www.grazitti.com/blog/8-proven-reasons-you-need-angular-for-your-next-development-project</w:t>
+      </w:r>
+    </w:p>
+    <w:p>
+      <w:pPr>
+        <w:pStyle w:val="Bibliography"/>
+        <w:rPr>
+          <w:rFonts w:ascii="Calibri" w:hAnsi="Calibri" w:cs="Calibri"/>
+        </w:rPr>
+      </w:pPr>
+      <w:r>
+        <w:rPr>
+          <w:rFonts w:ascii="Calibri" w:hAnsi="Calibri" w:cs="Calibri"/>
+          <w:i/>
+          <w:iCs/>
+        </w:rPr>
+        <w:t>8 Reasons Why You Need Angular Today | Grazitti Interactive</w:t>
+      </w:r>
+      <w:r>
+        <w:rPr>
+          <w:rFonts w:ascii="Calibri" w:hAnsi="Calibri" w:cs="Calibri"/>
+        </w:rPr>
+        <w:t>. (n.d.). Retrieved June 25, 2021, from https://www.grazitti.com/blog/8-proven-reasons-you-need-angular-for-your-next-development-project/</w:t>
+      </w:r>
+    </w:p>
+    <w:p>
+      <w:pPr>
+        <w:pStyle w:val="Bibliography"/>
+        <w:rPr>
+          <w:rFonts w:ascii="Calibri" w:hAnsi="Calibri" w:cs="Calibri"/>
+        </w:rPr>
+      </w:pPr>
+      <w:r>
+        <w:rPr>
+          <w:rFonts w:ascii="Calibri" w:hAnsi="Calibri" w:cs="Calibri"/>
+          <w:i/>
+          <w:iCs/>
+        </w:rPr>
+        <w:t>Angular</w:t>
+      </w:r>
+      <w:r>
+        <w:rPr>
+          <w:rFonts w:ascii="Calibri" w:hAnsi="Calibri" w:cs="Calibri"/>
+        </w:rPr>
+        <w:t>. (n.d.). Retrieved June 5, 2021, from https://angular.io/</w:t>
+      </w:r>
+    </w:p>
+    <w:p>
+      <w:pPr>
+        <w:pStyle w:val="Bibliography"/>
+        <w:rPr>
+          <w:rFonts w:ascii="Calibri" w:hAnsi="Calibri" w:cs="Calibri"/>
+        </w:rPr>
+      </w:pPr>
+      <w:r>
+        <w:rPr>
+          <w:rFonts w:ascii="Calibri" w:hAnsi="Calibri" w:cs="Calibri"/>
+          <w:i/>
+          <w:iCs/>
+        </w:rPr>
+        <w:t>Angular—Introduction to Angular concepts</w:t>
+      </w:r>
+      <w:r>
+        <w:rPr>
+          <w:rFonts w:ascii="Calibri" w:hAnsi="Calibri" w:cs="Calibri"/>
+        </w:rPr>
+        <w:t>. (n.d.). Retrieved May 16, 2021, from https://angular.io/guide/architecture</w:t>
+      </w:r>
+    </w:p>
+    <w:p>
+      <w:pPr>
+        <w:pStyle w:val="Bibliography"/>
+        <w:rPr>
+          <w:rFonts w:ascii="Calibri" w:hAnsi="Calibri" w:cs="Calibri"/>
+        </w:rPr>
+      </w:pPr>
+      <w:r>
+        <w:rPr>
+          <w:rFonts w:ascii="Calibri" w:hAnsi="Calibri" w:cs="Calibri"/>
+          <w:i/>
+          <w:iCs/>
+        </w:rPr>
+        <w:t>Is Angular dying because of React?</w:t>
+      </w:r>
+      <w:r>
+        <w:rPr>
+          <w:rFonts w:ascii="Calibri" w:hAnsi="Calibri" w:cs="Calibri"/>
+        </w:rPr>
+        <w:t xml:space="preserve"> (n.d.). Retrieved June 25, 2021, from https://www.dottedsquirrel.com/is-angular-dying-because-of-react/</w:t>
+      </w:r>
+    </w:p>
+    <w:p>
+      <w:pPr>
+        <w:pStyle w:val="Bibliography"/>
+        <w:rPr>
+          <w:rFonts w:ascii="Calibri" w:hAnsi="Calibri" w:cs="Calibri"/>
+        </w:rPr>
+      </w:pPr>
+      <w:r>
+        <w:rPr>
+          <w:rFonts w:ascii="Calibri" w:hAnsi="Calibri" w:cs="Calibri"/>
+        </w:rPr>
+        <w:t xml:space="preserve">Sebek, M. (2021, May 13). </w:t>
+      </w:r>
+      <w:r>
+        <w:rPr>
+          <w:rFonts w:ascii="Calibri" w:hAnsi="Calibri" w:cs="Calibri"/>
+          <w:i/>
+          <w:iCs/>
+        </w:rPr>
+        <w:t>The Future of Angular 12 and Beyond</w:t>
+      </w:r>
+      <w:r>
+        <w:rPr>
+          <w:rFonts w:ascii="Calibri" w:hAnsi="Calibri" w:cs="Calibri"/>
+        </w:rPr>
+        <w:t>. Medium. https://michelle-sebek.medium.com/the-future-of-angular-12-and-beyond-524e0d38dc64</w:t>
+      </w:r>
+    </w:p>
+    <w:p>
+      <w:r>
+        <w:fldChar w:fldCharType="end"/>
       </w:r>
     </w:p>
     <w:p/>
     <w:p/>
     <w:p/>
-    <w:p/>
     <w:sectPr>
+      <w:footerReference w:type="default" r:id="rId11"/>
       <w:pgSz w:w="11906" w:h="16838"/>
       <w:pgMar w:top="1440" w:right="1440" w:bottom="1440" w:left="1440" w:header="708" w:footer="708" w:gutter="0"/>
       <w:pgNumType w:start="0"/>
@@ -1181,6 +4192,109 @@
     </w:sectPr>
   </w:body>
 </w:document>
+</file>
+
+<file path=word/endnotes.xml><?xml version="1.0" encoding="utf-8"?>
+<w:endnotes xmlns:wpc="http://schemas.microsoft.com/office/word/2010/wordprocessingCanvas" xmlns:cx="http://schemas.microsoft.com/office/drawing/2014/chartex" xmlns:cx1="http://schemas.microsoft.com/office/drawing/2015/9/8/chartex" xmlns:cx2="http://schemas.microsoft.com/office/drawing/2015/10/21/chartex" xmlns:cx3="http://schemas.microsoft.com/office/drawing/2016/5/9/chartex" xmlns:cx4="http://schemas.microsoft.com/office/drawing/2016/5/10/chartex" xmlns:cx5="http://schemas.microsoft.com/office/drawing/2016/5/11/chartex" xmlns:cx6="http://schemas.microsoft.com/office/drawing/2016/5/12/chartex" xmlns:cx7="http://schemas.microsoft.com/office/drawing/2016/5/13/chartex" xmlns:cx8="http://schemas.microsoft.com/office/drawing/2016/5/14/chartex" xmlns:mc="http://schemas.openxmlformats.org/markup-compatibility/2006" xmlns:aink="http://schemas.microsoft.com/office/drawing/2016/ink" xmlns:am3d="http://schemas.microsoft.com/office/drawing/2017/model3d" xmlns:o="urn:schemas-microsoft-com:office:office" xmlns:r="http://schemas.openxmlformats.org/officeDocument/2006/relationships" xmlns:m="http://schemas.openxmlformats.org/officeDocument/2006/math" xmlns:v="urn:schemas-microsoft-com:vml" xmlns:wp14="http://schemas.microsoft.com/office/word/2010/wordprocessingDrawing" xmlns:wp="http://schemas.openxmlformats.org/drawingml/2006/wordprocessingDrawing" xmlns:w10="urn:schemas-microsoft-com:office:word" xmlns:w="http://schemas.openxmlformats.org/wordprocessingml/2006/main" xmlns:w14="http://schemas.microsoft.com/office/word/2010/wordml" xmlns:w15="http://schemas.microsoft.com/office/word/2012/wordml" xmlns:w16cex="http://schemas.microsoft.com/office/word/2018/wordml/cex" xmlns:w16cid="http://schemas.microsoft.com/office/word/2016/wordml/cid" xmlns:w16="http://schemas.microsoft.com/office/word/2018/wordml" xmlns:w16sdtdh="http://schemas.microsoft.com/office/word/2020/wordml/sdtdatahash" xmlns:w16se="http://schemas.microsoft.com/office/word/2015/wordml/symex" xmlns:wpg="http://schemas.microsoft.com/office/word/2010/wordprocessingGroup" xmlns:wpi="http://schemas.microsoft.com/office/word/2010/wordprocessingInk" xmlns:wne="http://schemas.microsoft.com/office/word/2006/wordml" xmlns:wps="http://schemas.microsoft.com/office/word/2010/wordprocessingShape" mc:Ignorable="w14 w15 w16se w16cid w16 w16cex w16sdtdh wp14">
+  <w:endnote w:type="separator" w:id="-1">
+    <w:p>
+      <w:pPr>
+        <w:spacing w:after="0" w:line="240" w:lineRule="auto"/>
+      </w:pPr>
+      <w:r>
+        <w:separator/>
+      </w:r>
+    </w:p>
+  </w:endnote>
+  <w:endnote w:type="continuationSeparator" w:id="0">
+    <w:p>
+      <w:pPr>
+        <w:spacing w:after="0" w:line="240" w:lineRule="auto"/>
+      </w:pPr>
+      <w:r>
+        <w:continuationSeparator/>
+      </w:r>
+    </w:p>
+  </w:endnote>
+</w:endnotes>
+</file>
+
+<file path=word/footer1.xml><?xml version="1.0" encoding="utf-8"?>
+<w:ftr xmlns:wpc="http://schemas.microsoft.com/office/word/2010/wordprocessingCanvas" xmlns:cx="http://schemas.microsoft.com/office/drawing/2014/chartex" xmlns:cx1="http://schemas.microsoft.com/office/drawing/2015/9/8/chartex" xmlns:cx2="http://schemas.microsoft.com/office/drawing/2015/10/21/chartex" xmlns:cx3="http://schemas.microsoft.com/office/drawing/2016/5/9/chartex" xmlns:cx4="http://schemas.microsoft.com/office/drawing/2016/5/10/chartex" xmlns:cx5="http://schemas.microsoft.com/office/drawing/2016/5/11/chartex" xmlns:cx6="http://schemas.microsoft.com/office/drawing/2016/5/12/chartex" xmlns:cx7="http://schemas.microsoft.com/office/drawing/2016/5/13/chartex" xmlns:cx8="http://schemas.microsoft.com/office/drawing/2016/5/14/chartex" xmlns:mc="http://schemas.openxmlformats.org/markup-compatibility/2006" xmlns:aink="http://schemas.microsoft.com/office/drawing/2016/ink" xmlns:am3d="http://schemas.microsoft.com/office/drawing/2017/model3d" xmlns:o="urn:schemas-microsoft-com:office:office" xmlns:r="http://schemas.openxmlformats.org/officeDocument/2006/relationships" xmlns:m="http://schemas.openxmlformats.org/officeDocument/2006/math" xmlns:v="urn:schemas-microsoft-com:vml" xmlns:wp14="http://schemas.microsoft.com/office/word/2010/wordprocessingDrawing" xmlns:wp="http://schemas.openxmlformats.org/drawingml/2006/wordprocessingDrawing" xmlns:w10="urn:schemas-microsoft-com:office:word" xmlns:w="http://schemas.openxmlformats.org/wordprocessingml/2006/main" xmlns:w14="http://schemas.microsoft.com/office/word/2010/wordml" xmlns:w15="http://schemas.microsoft.com/office/word/2012/wordml" xmlns:w16cex="http://schemas.microsoft.com/office/word/2018/wordml/cex" xmlns:w16cid="http://schemas.microsoft.com/office/word/2016/wordml/cid" xmlns:w16="http://schemas.microsoft.com/office/word/2018/wordml" xmlns:w16sdtdh="http://schemas.microsoft.com/office/word/2020/wordml/sdtdatahash" xmlns:w16se="http://schemas.microsoft.com/office/word/2015/wordml/symex" xmlns:wpg="http://schemas.microsoft.com/office/word/2010/wordprocessingGroup" xmlns:wpi="http://schemas.microsoft.com/office/word/2010/wordprocessingInk" xmlns:wne="http://schemas.microsoft.com/office/word/2006/wordml" xmlns:wps="http://schemas.microsoft.com/office/word/2010/wordprocessingShape" mc:Ignorable="w14 w15 w16se w16cid w16 w16cex w16sdtdh wp14">
+  <w:sdt>
+    <w:sdtPr>
+      <w:id w:val="-1701005368"/>
+      <w:docPartObj>
+        <w:docPartGallery w:val="Page Numbers (Bottom of Page)"/>
+        <w:docPartUnique/>
+      </w:docPartObj>
+    </w:sdtPr>
+    <w:sdtEndPr>
+      <w:rPr>
+        <w:noProof/>
+      </w:rPr>
+    </w:sdtEndPr>
+    <w:sdtContent>
+      <w:p>
+        <w:pPr>
+          <w:pStyle w:val="Footer"/>
+          <w:jc w:val="right"/>
+        </w:pPr>
+        <w:r>
+          <w:fldChar w:fldCharType="begin"/>
+        </w:r>
+        <w:r>
+          <w:instrText xml:space="preserve"> PAGE   \* MERGEFORMAT </w:instrText>
+        </w:r>
+        <w:r>
+          <w:fldChar w:fldCharType="separate"/>
+        </w:r>
+        <w:r>
+          <w:rPr>
+            <w:noProof/>
+          </w:rPr>
+          <w:t>2</w:t>
+        </w:r>
+        <w:r>
+          <w:rPr>
+            <w:noProof/>
+          </w:rPr>
+          <w:fldChar w:fldCharType="end"/>
+        </w:r>
+      </w:p>
+    </w:sdtContent>
+  </w:sdt>
+  <w:p>
+    <w:pPr>
+      <w:pStyle w:val="Footer"/>
+    </w:pPr>
+  </w:p>
+</w:ftr>
+</file>
+
+<file path=word/footnotes.xml><?xml version="1.0" encoding="utf-8"?>
+<w:footnotes xmlns:wpc="http://schemas.microsoft.com/office/word/2010/wordprocessingCanvas" xmlns:cx="http://schemas.microsoft.com/office/drawing/2014/chartex" xmlns:cx1="http://schemas.microsoft.com/office/drawing/2015/9/8/chartex" xmlns:cx2="http://schemas.microsoft.com/office/drawing/2015/10/21/chartex" xmlns:cx3="http://schemas.microsoft.com/office/drawing/2016/5/9/chartex" xmlns:cx4="http://schemas.microsoft.com/office/drawing/2016/5/10/chartex" xmlns:cx5="http://schemas.microsoft.com/office/drawing/2016/5/11/chartex" xmlns:cx6="http://schemas.microsoft.com/office/drawing/2016/5/12/chartex" xmlns:cx7="http://schemas.microsoft.com/office/drawing/2016/5/13/chartex" xmlns:cx8="http://schemas.microsoft.com/office/drawing/2016/5/14/chartex" xmlns:mc="http://schemas.openxmlformats.org/markup-compatibility/2006" xmlns:aink="http://schemas.microsoft.com/office/drawing/2016/ink" xmlns:am3d="http://schemas.microsoft.com/office/drawing/2017/model3d" xmlns:o="urn:schemas-microsoft-com:office:office" xmlns:r="http://schemas.openxmlformats.org/officeDocument/2006/relationships" xmlns:m="http://schemas.openxmlformats.org/officeDocument/2006/math" xmlns:v="urn:schemas-microsoft-com:vml" xmlns:wp14="http://schemas.microsoft.com/office/word/2010/wordprocessingDrawing" xmlns:wp="http://schemas.openxmlformats.org/drawingml/2006/wordprocessingDrawing" xmlns:w10="urn:schemas-microsoft-com:office:word" xmlns:w="http://schemas.openxmlformats.org/wordprocessingml/2006/main" xmlns:w14="http://schemas.microsoft.com/office/word/2010/wordml" xmlns:w15="http://schemas.microsoft.com/office/word/2012/wordml" xmlns:w16cex="http://schemas.microsoft.com/office/word/2018/wordml/cex" xmlns:w16cid="http://schemas.microsoft.com/office/word/2016/wordml/cid" xmlns:w16="http://schemas.microsoft.com/office/word/2018/wordml" xmlns:w16sdtdh="http://schemas.microsoft.com/office/word/2020/wordml/sdtdatahash" xmlns:w16se="http://schemas.microsoft.com/office/word/2015/wordml/symex" xmlns:wpg="http://schemas.microsoft.com/office/word/2010/wordprocessingGroup" xmlns:wpi="http://schemas.microsoft.com/office/word/2010/wordprocessingInk" xmlns:wne="http://schemas.microsoft.com/office/word/2006/wordml" xmlns:wps="http://schemas.microsoft.com/office/word/2010/wordprocessingShape" mc:Ignorable="w14 w15 w16se w16cid w16 w16cex w16sdtdh wp14">
+  <w:footnote w:type="separator" w:id="-1">
+    <w:p>
+      <w:pPr>
+        <w:spacing w:after="0" w:line="240" w:lineRule="auto"/>
+      </w:pPr>
+      <w:r>
+        <w:separator/>
+      </w:r>
+    </w:p>
+  </w:footnote>
+  <w:footnote w:type="continuationSeparator" w:id="0">
+    <w:p>
+      <w:pPr>
+        <w:spacing w:after="0" w:line="240" w:lineRule="auto"/>
+      </w:pPr>
+      <w:r>
+        <w:continuationSeparator/>
+      </w:r>
+    </w:p>
+  </w:footnote>
+</w:footnotes>
 </file>
 
 <file path=word/styles.xml><?xml version="1.0" encoding="utf-8"?>
@@ -1754,6 +4868,186 @@
       <w:ind w:left="220"/>
     </w:pPr>
   </w:style>
+  <w:style w:type="table" w:styleId="TableGrid">
+    <w:name w:val="Table Grid"/>
+    <w:basedOn w:val="TableNormal"/>
+    <w:uiPriority w:val="39"/>
+    <w:rsid w:val="00304444"/>
+    <w:pPr>
+      <w:spacing w:after="0" w:line="240" w:lineRule="auto"/>
+    </w:pPr>
+    <w:tblPr>
+      <w:tblBorders>
+        <w:top w:val="single" w:sz="4" w:space="0" w:color="auto"/>
+        <w:left w:val="single" w:sz="4" w:space="0" w:color="auto"/>
+        <w:bottom w:val="single" w:sz="4" w:space="0" w:color="auto"/>
+        <w:right w:val="single" w:sz="4" w:space="0" w:color="auto"/>
+        <w:insideH w:val="single" w:sz="4" w:space="0" w:color="auto"/>
+        <w:insideV w:val="single" w:sz="4" w:space="0" w:color="auto"/>
+      </w:tblBorders>
+    </w:tblPr>
+  </w:style>
+  <w:style w:type="character" w:styleId="UnresolvedMention">
+    <w:name w:val="Unresolved Mention"/>
+    <w:basedOn w:val="DefaultParagraphFont"/>
+    <w:uiPriority w:val="99"/>
+    <w:semiHidden/>
+    <w:unhideWhenUsed/>
+    <w:rsid w:val="008C67FC"/>
+    <w:rPr>
+      <w:color w:val="605E5C"/>
+      <w:shd w:val="clear" w:color="auto" w:fill="E1DFDD"/>
+    </w:rPr>
+  </w:style>
+  <w:style w:type="table" w:styleId="PlainTable3">
+    <w:name w:val="Plain Table 3"/>
+    <w:basedOn w:val="TableNormal"/>
+    <w:uiPriority w:val="43"/>
+    <w:rsid w:val="004E0A49"/>
+    <w:pPr>
+      <w:spacing w:after="0" w:line="240" w:lineRule="auto"/>
+    </w:pPr>
+    <w:tblPr>
+      <w:tblStyleRowBandSize w:val="1"/>
+      <w:tblStyleColBandSize w:val="1"/>
+    </w:tblPr>
+    <w:tblStylePr w:type="firstRow">
+      <w:rPr>
+        <w:b/>
+        <w:bCs/>
+        <w:caps/>
+      </w:rPr>
+      <w:tblPr/>
+      <w:tcPr>
+        <w:tcBorders>
+          <w:bottom w:val="single" w:sz="4" w:space="0" w:color="7F7F7F" w:themeColor="text1" w:themeTint="80"/>
+        </w:tcBorders>
+      </w:tcPr>
+    </w:tblStylePr>
+    <w:tblStylePr w:type="lastRow">
+      <w:rPr>
+        <w:b/>
+        <w:bCs/>
+        <w:caps/>
+      </w:rPr>
+      <w:tblPr/>
+      <w:tcPr>
+        <w:tcBorders>
+          <w:top w:val="nil"/>
+        </w:tcBorders>
+      </w:tcPr>
+    </w:tblStylePr>
+    <w:tblStylePr w:type="firstCol">
+      <w:rPr>
+        <w:b/>
+        <w:bCs/>
+        <w:caps/>
+      </w:rPr>
+      <w:tblPr/>
+      <w:tcPr>
+        <w:tcBorders>
+          <w:right w:val="single" w:sz="4" w:space="0" w:color="7F7F7F" w:themeColor="text1" w:themeTint="80"/>
+        </w:tcBorders>
+      </w:tcPr>
+    </w:tblStylePr>
+    <w:tblStylePr w:type="lastCol">
+      <w:rPr>
+        <w:b/>
+        <w:bCs/>
+        <w:caps/>
+      </w:rPr>
+      <w:tblPr/>
+      <w:tcPr>
+        <w:tcBorders>
+          <w:left w:val="nil"/>
+        </w:tcBorders>
+      </w:tcPr>
+    </w:tblStylePr>
+    <w:tblStylePr w:type="band1Vert">
+      <w:tblPr/>
+      <w:tcPr>
+        <w:shd w:val="clear" w:color="auto" w:fill="F2F2F2" w:themeFill="background1" w:themeFillShade="F2"/>
+      </w:tcPr>
+    </w:tblStylePr>
+    <w:tblStylePr w:type="band1Horz">
+      <w:tblPr/>
+      <w:tcPr>
+        <w:shd w:val="clear" w:color="auto" w:fill="F2F2F2" w:themeFill="background1" w:themeFillShade="F2"/>
+      </w:tcPr>
+    </w:tblStylePr>
+    <w:tblStylePr w:type="neCell">
+      <w:tblPr/>
+      <w:tcPr>
+        <w:tcBorders>
+          <w:left w:val="nil"/>
+        </w:tcBorders>
+      </w:tcPr>
+    </w:tblStylePr>
+    <w:tblStylePr w:type="nwCell">
+      <w:tblPr/>
+      <w:tcPr>
+        <w:tcBorders>
+          <w:right w:val="nil"/>
+        </w:tcBorders>
+      </w:tcPr>
+    </w:tblStylePr>
+  </w:style>
+  <w:style w:type="paragraph" w:styleId="Bibliography">
+    <w:name w:val="Bibliography"/>
+    <w:basedOn w:val="Normal"/>
+    <w:next w:val="Normal"/>
+    <w:uiPriority w:val="37"/>
+    <w:unhideWhenUsed/>
+    <w:rsid w:val="00E71353"/>
+    <w:pPr>
+      <w:spacing w:after="0" w:line="480" w:lineRule="auto"/>
+      <w:ind w:left="720" w:hanging="720"/>
+    </w:pPr>
+  </w:style>
+  <w:style w:type="paragraph" w:styleId="Header">
+    <w:name w:val="header"/>
+    <w:basedOn w:val="Normal"/>
+    <w:link w:val="HeaderChar"/>
+    <w:uiPriority w:val="99"/>
+    <w:unhideWhenUsed/>
+    <w:rsid w:val="005045B7"/>
+    <w:pPr>
+      <w:tabs>
+        <w:tab w:val="center" w:pos="4513"/>
+        <w:tab w:val="right" w:pos="9026"/>
+      </w:tabs>
+      <w:spacing w:after="0" w:line="240" w:lineRule="auto"/>
+    </w:pPr>
+  </w:style>
+  <w:style w:type="character" w:customStyle="1" w:styleId="HeaderChar">
+    <w:name w:val="Header Char"/>
+    <w:basedOn w:val="DefaultParagraphFont"/>
+    <w:link w:val="Header"/>
+    <w:uiPriority w:val="99"/>
+    <w:rsid w:val="005045B7"/>
+  </w:style>
+  <w:style w:type="paragraph" w:styleId="Footer">
+    <w:name w:val="footer"/>
+    <w:basedOn w:val="Normal"/>
+    <w:link w:val="FooterChar"/>
+    <w:uiPriority w:val="99"/>
+    <w:unhideWhenUsed/>
+    <w:rsid w:val="005045B7"/>
+    <w:pPr>
+      <w:tabs>
+        <w:tab w:val="center" w:pos="4513"/>
+        <w:tab w:val="right" w:pos="9026"/>
+      </w:tabs>
+      <w:spacing w:after="0" w:line="240" w:lineRule="auto"/>
+    </w:pPr>
+  </w:style>
+  <w:style w:type="character" w:customStyle="1" w:styleId="FooterChar">
+    <w:name w:val="Footer Char"/>
+    <w:basedOn w:val="DefaultParagraphFont"/>
+    <w:link w:val="Footer"/>
+    <w:uiPriority w:val="99"/>
+    <w:rsid w:val="005045B7"/>
+  </w:style>
 </w:styles>
 </file>
 

</xml_diff>